<commit_message>
@Costruzione Aggiornamento di Specifica dei Requisiti.docx .
</commit_message>
<xml_diff>
--- a/doc/Specifica dei Requisiti.docx
+++ b/doc/Specifica dei Requisiti.docx
@@ -6,15 +6,16 @@
       <w:pPr>
         <w:pStyle w:val="Titolo1"/>
         <w:spacing w:before="400" w:after="120"/>
-        <w:jc w:val="center"/>
         <w:rPr>
           <w:b/>
           <w:sz w:val="48"/>
           <w:szCs w:val="48"/>
         </w:rPr>
       </w:pPr>
-      <w:bookmarkStart w:id="0" w:name="_dgam6frwr4w7"/>
+      <w:bookmarkStart w:id="0" w:name="__RefHeading___Toc602_2474524850"/>
+      <w:bookmarkStart w:id="1" w:name="_dgam6frwr4w7"/>
       <w:bookmarkEnd w:id="0"/>
+      <w:bookmarkEnd w:id="1"/>
       <w:r>
         <w:rPr>
           <w:b/>
@@ -31,8 +32,10 @@
           <w:b/>
         </w:rPr>
       </w:pPr>
-      <w:bookmarkStart w:id="1" w:name="_123nzy2j0j5o"/>
-      <w:bookmarkEnd w:id="1"/>
+      <w:bookmarkStart w:id="2" w:name="__RefHeading___Toc612_2474524850"/>
+      <w:bookmarkStart w:id="3" w:name="_123nzy2j0j5o"/>
+      <w:bookmarkEnd w:id="2"/>
+      <w:bookmarkEnd w:id="3"/>
       <w:r>
         <w:rPr/>
         <w:t>1.</w:t>
@@ -47,8 +50,10 @@
           <w:b/>
         </w:rPr>
       </w:pPr>
-      <w:bookmarkStart w:id="2" w:name="_8f9cjnrwywml"/>
-      <w:bookmarkEnd w:id="2"/>
+      <w:bookmarkStart w:id="4" w:name="__RefHeading___Toc614_2474524850"/>
+      <w:bookmarkStart w:id="5" w:name="_8f9cjnrwywml"/>
+      <w:bookmarkEnd w:id="4"/>
+      <w:bookmarkEnd w:id="5"/>
       <w:r>
         <w:rPr/>
         <w:t>1.1</w:t>
@@ -58,7 +63,7 @@
     </w:p>
     <w:p>
       <w:pPr>
-        <w:pStyle w:val="Normal1"/>
+        <w:pStyle w:val="LO-normal"/>
         <w:ind w:left="720" w:hanging="0"/>
         <w:rPr/>
       </w:pPr>
@@ -69,7 +74,7 @@
     </w:p>
     <w:p>
       <w:pPr>
-        <w:pStyle w:val="Normal1"/>
+        <w:pStyle w:val="LO-normal"/>
         <w:ind w:left="0" w:hanging="0"/>
         <w:rPr/>
       </w:pPr>
@@ -82,8 +87,10 @@
         <w:pStyle w:val="Titolo2"/>
         <w:rPr/>
       </w:pPr>
-      <w:bookmarkStart w:id="3" w:name="_nv2k7ym1ddxa"/>
-      <w:bookmarkEnd w:id="3"/>
+      <w:bookmarkStart w:id="6" w:name="__RefHeading___Toc636_2474524850"/>
+      <w:bookmarkStart w:id="7" w:name="_nv2k7ym1ddxa"/>
+      <w:bookmarkEnd w:id="6"/>
+      <w:bookmarkEnd w:id="7"/>
       <w:r>
         <w:rPr/>
         <w:t>1.2</w:t>
@@ -93,7 +100,7 @@
     </w:p>
     <w:p>
       <w:pPr>
-        <w:pStyle w:val="Normal1"/>
+        <w:pStyle w:val="LO-normal"/>
         <w:ind w:left="720" w:hanging="0"/>
         <w:rPr/>
       </w:pPr>
@@ -104,7 +111,7 @@
     </w:p>
     <w:p>
       <w:pPr>
-        <w:pStyle w:val="Normal1"/>
+        <w:pStyle w:val="LO-normal"/>
         <w:ind w:left="720" w:hanging="0"/>
         <w:rPr/>
       </w:pPr>
@@ -115,7 +122,7 @@
     </w:p>
     <w:p>
       <w:pPr>
-        <w:pStyle w:val="Normal1"/>
+        <w:pStyle w:val="LO-normal"/>
         <w:ind w:left="0" w:hanging="0"/>
         <w:rPr/>
       </w:pPr>
@@ -128,8 +135,10 @@
         <w:pStyle w:val="Titolo2"/>
         <w:rPr/>
       </w:pPr>
-      <w:bookmarkStart w:id="4" w:name="_aeu3av8tf7yi"/>
-      <w:bookmarkEnd w:id="4"/>
+      <w:bookmarkStart w:id="8" w:name="__RefHeading___Toc634_2474524850"/>
+      <w:bookmarkStart w:id="9" w:name="_aeu3av8tf7yi"/>
+      <w:bookmarkEnd w:id="8"/>
+      <w:bookmarkEnd w:id="9"/>
       <w:r>
         <w:rPr/>
         <w:t>1.3</w:t>
@@ -139,54 +148,232 @@
     </w:p>
     <w:p>
       <w:pPr>
-        <w:pStyle w:val="Normal1"/>
+        <w:pStyle w:val="LO-normal"/>
         <w:numPr>
           <w:ilvl w:val="0"/>
           <w:numId w:val="8"/>
         </w:numPr>
         <w:ind w:left="720" w:hanging="360"/>
-        <w:rPr/>
-      </w:pPr>
-      <w:r>
-        <w:rPr/>
-        <w:t>Profilo Artista:</w:t>
-      </w:r>
-    </w:p>
-    <w:p>
-      <w:pPr>
-        <w:pStyle w:val="Normal1"/>
+        <w:rPr>
+          <w:b/>
+          <w:bCs/>
+          <w:i w:val="false"/>
+          <w:i w:val="false"/>
+          <w:iCs w:val="false"/>
+        </w:rPr>
+      </w:pPr>
+      <w:r>
+        <w:rPr>
+          <w:b/>
+          <w:bCs/>
+          <w:i w:val="false"/>
+          <w:iCs w:val="false"/>
+        </w:rPr>
+        <w:t>Tracce audio:</w:t>
+      </w:r>
+    </w:p>
+    <w:p>
+      <w:pPr>
+        <w:pStyle w:val="LO-normal"/>
         <w:numPr>
           <w:ilvl w:val="0"/>
           <w:numId w:val="8"/>
         </w:numPr>
         <w:ind w:left="720" w:hanging="360"/>
-        <w:rPr/>
-      </w:pPr>
-      <w:r>
-        <w:rPr/>
-        <w:t>Profilo Utente:</w:t>
-      </w:r>
-    </w:p>
-    <w:p>
-      <w:pPr>
-        <w:pStyle w:val="Normal1"/>
+        <w:rPr>
+          <w:b w:val="false"/>
+          <w:bCs w:val="false"/>
+          <w:i w:val="false"/>
+          <w:i w:val="false"/>
+          <w:iCs w:val="false"/>
+        </w:rPr>
+      </w:pPr>
+      <w:r>
+        <w:rPr>
+          <w:b w:val="false"/>
+          <w:bCs w:val="false"/>
+          <w:i/>
+          <w:iCs/>
+        </w:rPr>
+        <w:t xml:space="preserve">Tracce audio: </w:t>
+      </w:r>
+      <w:r>
+        <w:rPr>
+          <w:b w:val="false"/>
+          <w:bCs w:val="false"/>
+          <w:i w:val="false"/>
+          <w:iCs w:val="false"/>
+        </w:rPr>
+        <w:t>file mp3 riproducibili dal software, possono essere canzoni o episodi.</w:t>
+      </w:r>
+    </w:p>
+    <w:p>
+      <w:pPr>
+        <w:pStyle w:val="LO-normal"/>
         <w:numPr>
           <w:ilvl w:val="0"/>
           <w:numId w:val="8"/>
         </w:numPr>
         <w:ind w:left="720" w:hanging="360"/>
         <w:rPr>
+          <w:b w:val="false"/>
+          <w:bCs w:val="false"/>
+          <w:i w:val="false"/>
+          <w:i w:val="false"/>
+          <w:iCs w:val="false"/>
+        </w:rPr>
+      </w:pPr>
+      <w:r>
+        <w:rPr>
+          <w:b w:val="false"/>
+          <w:bCs w:val="false"/>
+          <w:i/>
+          <w:iCs/>
+        </w:rPr>
+        <w:t xml:space="preserve">Canzoni: </w:t>
+      </w:r>
+      <w:r>
+        <w:rPr>
+          <w:b w:val="false"/>
+          <w:bCs w:val="false"/>
+          <w:i w:val="false"/>
+          <w:iCs w:val="false"/>
+        </w:rPr>
+        <w:t>tracce audio che appartengono ad un Album.</w:t>
+      </w:r>
+    </w:p>
+    <w:p>
+      <w:pPr>
+        <w:pStyle w:val="LO-normal"/>
+        <w:numPr>
+          <w:ilvl w:val="0"/>
+          <w:numId w:val="8"/>
+        </w:numPr>
+        <w:ind w:left="720" w:hanging="360"/>
+        <w:rPr>
+          <w:b w:val="false"/>
+          <w:bCs w:val="false"/>
+          <w:i w:val="false"/>
+          <w:i w:val="false"/>
+          <w:iCs w:val="false"/>
+        </w:rPr>
+      </w:pPr>
+      <w:r>
+        <w:rPr>
+          <w:b w:val="false"/>
+          <w:bCs w:val="false"/>
+          <w:i/>
+          <w:iCs/>
+        </w:rPr>
+        <w:t>Episodi:</w:t>
+      </w:r>
+      <w:r>
+        <w:rPr>
+          <w:b w:val="false"/>
+          <w:bCs w:val="false"/>
+          <w:i w:val="false"/>
+          <w:iCs w:val="false"/>
+        </w:rPr>
+        <w:t xml:space="preserve"> tracce audio che appartengono ad un Podcast.</w:t>
+      </w:r>
+    </w:p>
+    <w:p>
+      <w:pPr>
+        <w:pStyle w:val="LO-normal"/>
+        <w:ind w:left="720" w:hanging="360"/>
+        <w:rPr/>
+      </w:pPr>
+      <w:r>
+        <w:rPr/>
+      </w:r>
+    </w:p>
+    <w:p>
+      <w:pPr>
+        <w:pStyle w:val="LO-normal"/>
+        <w:numPr>
+          <w:ilvl w:val="0"/>
+          <w:numId w:val="8"/>
+        </w:numPr>
+        <w:ind w:left="720" w:hanging="360"/>
+        <w:rPr>
+          <w:b/>
+          <w:bCs/>
+        </w:rPr>
+      </w:pPr>
+      <w:r>
+        <w:rPr>
+          <w:b/>
+          <w:bCs/>
+        </w:rPr>
+        <w:t>Collezione:</w:t>
+      </w:r>
+    </w:p>
+    <w:p>
+      <w:pPr>
+        <w:pStyle w:val="LO-normal"/>
+        <w:numPr>
+          <w:ilvl w:val="0"/>
+          <w:numId w:val="8"/>
+        </w:numPr>
+        <w:ind w:left="720" w:hanging="360"/>
+        <w:rPr>
+          <w:b w:val="false"/>
+          <w:bCs w:val="false"/>
+          <w:i/>
+          <w:i/>
+          <w:iCs/>
+        </w:rPr>
+      </w:pPr>
+      <w:r>
+        <w:rPr>
+          <w:b w:val="false"/>
+          <w:bCs w:val="false"/>
+          <w:i/>
+          <w:iCs/>
+        </w:rPr>
+        <w:t xml:space="preserve">Collezione: </w:t>
+      </w:r>
+      <w:r>
+        <w:rPr>
+          <w:b w:val="false"/>
+          <w:bCs w:val="false"/>
+          <w:i w:val="false"/>
+          <w:iCs w:val="false"/>
+        </w:rPr>
+        <w:t>insieme di tracce audio, può essere una Playlist, un Album o un Podcast.</w:t>
+      </w:r>
+    </w:p>
+    <w:p>
+      <w:pPr>
+        <w:pStyle w:val="LO-normal"/>
+        <w:numPr>
+          <w:ilvl w:val="0"/>
+          <w:numId w:val="8"/>
+        </w:numPr>
+        <w:ind w:left="720" w:hanging="360"/>
+        <w:rPr>
           <w:u w:val="none"/>
         </w:rPr>
       </w:pPr>
       <w:r>
-        <w:rPr/>
-        <w:t>Playlist: collezione di tracce audio, creata da un utente.</w:t>
-      </w:r>
-    </w:p>
-    <w:p>
-      <w:pPr>
-        <w:pStyle w:val="Normal1"/>
+        <w:rPr>
+          <w:i/>
+          <w:iCs/>
+        </w:rPr>
+        <w:t>Playlist</w:t>
+      </w:r>
+      <w:r>
+        <w:rPr/>
+        <w:t xml:space="preserve">: collezione di tracce audio, creata da un utente; </w:t>
+      </w:r>
+      <w:r>
+        <w:rPr/>
+        <w:t>può essere pubblica o privata.</w:t>
+      </w:r>
+    </w:p>
+    <w:p>
+      <w:pPr>
+        <w:pStyle w:val="LO-normal"/>
         <w:numPr>
           <w:ilvl w:val="0"/>
           <w:numId w:val="8"/>
@@ -195,13 +382,20 @@
         <w:rPr/>
       </w:pPr>
       <w:r>
-        <w:rPr/>
-        <w:t>Playlist pubblica: visualizzabile e riproducibile da tutti gli utenti.</w:t>
-      </w:r>
-    </w:p>
-    <w:p>
-      <w:pPr>
-        <w:pStyle w:val="Normal1"/>
+        <w:rPr>
+          <w:i/>
+          <w:iCs/>
+        </w:rPr>
+        <w:t>Playlist pubblica</w:t>
+      </w:r>
+      <w:r>
+        <w:rPr/>
+        <w:t>: visualizzabile e riproducibile da tutti gli utenti.</w:t>
+      </w:r>
+    </w:p>
+    <w:p>
+      <w:pPr>
+        <w:pStyle w:val="LO-normal"/>
         <w:numPr>
           <w:ilvl w:val="0"/>
           <w:numId w:val="8"/>
@@ -210,13 +404,20 @@
         <w:rPr/>
       </w:pPr>
       <w:r>
-        <w:rPr/>
-        <w:t>Playlist privata: visualizzabile e riproducibile solo dall’utente creatore.</w:t>
-      </w:r>
-    </w:p>
-    <w:p>
-      <w:pPr>
-        <w:pStyle w:val="Normal1"/>
+        <w:rPr>
+          <w:i/>
+          <w:iCs/>
+        </w:rPr>
+        <w:t>Playlist privata</w:t>
+      </w:r>
+      <w:r>
+        <w:rPr/>
+        <w:t>: visualizzabile e riproducibile solo dall’utente creatore.</w:t>
+      </w:r>
+    </w:p>
+    <w:p>
+      <w:pPr>
+        <w:pStyle w:val="LO-normal"/>
         <w:numPr>
           <w:ilvl w:val="0"/>
           <w:numId w:val="8"/>
@@ -225,14 +426,403 @@
         <w:rPr/>
       </w:pPr>
       <w:r>
-        <w:rPr/>
-        <w:t>Gusti dell’utente: generati con un avanzatissimo algoritmo segreto in base agli ascolti pregressi.</w:t>
-      </w:r>
-    </w:p>
-    <w:p>
-      <w:pPr>
-        <w:pStyle w:val="Normal1"/>
-        <w:ind w:left="0" w:hanging="0"/>
+        <w:rPr>
+          <w:i/>
+          <w:iCs/>
+        </w:rPr>
+        <w:t>Album</w:t>
+      </w:r>
+      <w:r>
+        <w:rPr/>
+        <w:t>: collezione di canzoni, creata da un artista.</w:t>
+      </w:r>
+    </w:p>
+    <w:p>
+      <w:pPr>
+        <w:pStyle w:val="LO-normal"/>
+        <w:numPr>
+          <w:ilvl w:val="0"/>
+          <w:numId w:val="8"/>
+        </w:numPr>
+        <w:ind w:left="720" w:hanging="360"/>
+        <w:rPr/>
+      </w:pPr>
+      <w:r>
+        <w:rPr>
+          <w:i/>
+          <w:iCs/>
+        </w:rPr>
+        <w:t>Podcast</w:t>
+      </w:r>
+      <w:r>
+        <w:rPr/>
+        <w:t>: collezioni di episodi, creata da un artista.</w:t>
+      </w:r>
+    </w:p>
+    <w:p>
+      <w:pPr>
+        <w:pStyle w:val="LO-normal"/>
+        <w:numPr>
+          <w:ilvl w:val="0"/>
+          <w:numId w:val="8"/>
+        </w:numPr>
+        <w:ind w:left="720" w:hanging="360"/>
+        <w:rPr/>
+      </w:pPr>
+      <w:r>
+        <w:rPr>
+          <w:i/>
+          <w:iCs/>
+        </w:rPr>
+        <w:t>Preferiti:</w:t>
+      </w:r>
+      <w:r>
+        <w:rPr/>
+        <w:t xml:space="preserve"> collezione di tracce audio creata di default che contiene le tracce a cui l’utente ha messo “mi piace” (ovvero le tracce dove il bottone “cuore” è stato premuto).</w:t>
+      </w:r>
+    </w:p>
+    <w:p>
+      <w:pPr>
+        <w:pStyle w:val="LO-normal"/>
+        <w:numPr>
+          <w:ilvl w:val="0"/>
+          <w:numId w:val="8"/>
+        </w:numPr>
+        <w:ind w:left="720" w:hanging="360"/>
+        <w:rPr/>
+      </w:pPr>
+      <w:r>
+        <w:rPr>
+          <w:i/>
+          <w:iCs/>
+        </w:rPr>
+        <w:t xml:space="preserve">Coda: </w:t>
+      </w:r>
+      <w:r>
+        <w:rPr>
+          <w:i w:val="false"/>
+          <w:iCs w:val="false"/>
+        </w:rPr>
+        <w:t>insieme</w:t>
+      </w:r>
+      <w:r>
+        <w:rPr/>
+        <w:t xml:space="preserve"> di tracce audio che si forma alla riproduzione di una collezione oppure viene creata manualmente da un profilo. Segue pedissequamente l’ordine della collezione a meno di essere modificata.</w:t>
+      </w:r>
+    </w:p>
+    <w:p>
+      <w:pPr>
+        <w:pStyle w:val="LO-normal"/>
+        <w:numPr>
+          <w:ilvl w:val="0"/>
+          <w:numId w:val="0"/>
+        </w:numPr>
+        <w:ind w:left="720" w:hanging="0"/>
+        <w:rPr/>
+      </w:pPr>
+      <w:r>
+        <w:rPr/>
+      </w:r>
+    </w:p>
+    <w:p>
+      <w:pPr>
+        <w:pStyle w:val="LO-normal"/>
+        <w:numPr>
+          <w:ilvl w:val="0"/>
+          <w:numId w:val="0"/>
+        </w:numPr>
+        <w:ind w:left="720" w:hanging="0"/>
+        <w:rPr/>
+      </w:pPr>
+      <w:r>
+        <w:rPr/>
+      </w:r>
+    </w:p>
+    <w:p>
+      <w:pPr>
+        <w:pStyle w:val="LO-normal"/>
+        <w:numPr>
+          <w:ilvl w:val="0"/>
+          <w:numId w:val="8"/>
+        </w:numPr>
+        <w:ind w:left="720" w:hanging="360"/>
+        <w:rPr>
+          <w:b/>
+          <w:bCs/>
+        </w:rPr>
+      </w:pPr>
+      <w:r>
+        <w:rPr>
+          <w:b/>
+          <w:bCs/>
+        </w:rPr>
+        <w:t>Tipi di riproduzione:</w:t>
+      </w:r>
+    </w:p>
+    <w:p>
+      <w:pPr>
+        <w:pStyle w:val="LO-normal"/>
+        <w:numPr>
+          <w:ilvl w:val="0"/>
+          <w:numId w:val="8"/>
+        </w:numPr>
+        <w:ind w:left="720" w:hanging="360"/>
+        <w:rPr>
+          <w:b w:val="false"/>
+          <w:bCs w:val="false"/>
+        </w:rPr>
+      </w:pPr>
+      <w:r>
+        <w:rPr>
+          <w:b w:val="false"/>
+          <w:bCs w:val="false"/>
+          <w:i/>
+          <w:iCs/>
+        </w:rPr>
+        <w:t>Random:</w:t>
+      </w:r>
+      <w:r>
+        <w:rPr>
+          <w:b w:val="false"/>
+          <w:bCs w:val="false"/>
+        </w:rPr>
+        <w:t xml:space="preserve"> le tracce audio vengono riprodotte in ordine casuale.</w:t>
+      </w:r>
+    </w:p>
+    <w:p>
+      <w:pPr>
+        <w:pStyle w:val="LO-normal"/>
+        <w:numPr>
+          <w:ilvl w:val="0"/>
+          <w:numId w:val="8"/>
+        </w:numPr>
+        <w:ind w:left="720" w:hanging="360"/>
+        <w:rPr>
+          <w:b w:val="false"/>
+          <w:bCs w:val="false"/>
+        </w:rPr>
+      </w:pPr>
+      <w:r>
+        <w:rPr>
+          <w:b w:val="false"/>
+          <w:bCs w:val="false"/>
+          <w:i/>
+          <w:iCs/>
+        </w:rPr>
+        <w:t>Loop di collezione:</w:t>
+      </w:r>
+      <w:r>
+        <w:rPr>
+          <w:b w:val="false"/>
+          <w:bCs w:val="false"/>
+        </w:rPr>
+        <w:t xml:space="preserve"> le tracce audio vengono riprodotte in ordine, una volta terminata l’ultima traccia si riproduce nuovamente dalla prima.</w:t>
+      </w:r>
+    </w:p>
+    <w:p>
+      <w:pPr>
+        <w:pStyle w:val="LO-normal"/>
+        <w:numPr>
+          <w:ilvl w:val="0"/>
+          <w:numId w:val="8"/>
+        </w:numPr>
+        <w:ind w:left="720" w:hanging="360"/>
+        <w:rPr>
+          <w:b w:val="false"/>
+          <w:bCs w:val="false"/>
+        </w:rPr>
+      </w:pPr>
+      <w:r>
+        <w:rPr>
+          <w:b w:val="false"/>
+          <w:bCs w:val="false"/>
+          <w:i/>
+          <w:iCs/>
+        </w:rPr>
+        <w:t>Loop di tracce audio:</w:t>
+      </w:r>
+      <w:r>
+        <w:rPr>
+          <w:b w:val="false"/>
+          <w:bCs w:val="false"/>
+        </w:rPr>
+        <w:t xml:space="preserve"> quando la traccia audio termina viene riprodotta da capo.</w:t>
+      </w:r>
+    </w:p>
+    <w:p>
+      <w:pPr>
+        <w:pStyle w:val="LO-normal"/>
+        <w:numPr>
+          <w:ilvl w:val="0"/>
+          <w:numId w:val="8"/>
+        </w:numPr>
+        <w:ind w:left="720" w:hanging="360"/>
+        <w:rPr>
+          <w:b w:val="false"/>
+          <w:bCs w:val="false"/>
+        </w:rPr>
+      </w:pPr>
+      <w:r>
+        <w:rPr>
+          <w:b w:val="false"/>
+          <w:bCs w:val="false"/>
+          <w:i/>
+          <w:iCs/>
+        </w:rPr>
+        <w:t>In coda:</w:t>
+      </w:r>
+      <w:r>
+        <w:rPr>
+          <w:b w:val="false"/>
+          <w:bCs w:val="false"/>
+        </w:rPr>
+        <w:t xml:space="preserve"> le tracce audio vengono riprodotte dalla coda.</w:t>
+      </w:r>
+    </w:p>
+    <w:p>
+      <w:pPr>
+        <w:pStyle w:val="LO-normal"/>
+        <w:ind w:left="720" w:hanging="360"/>
+        <w:rPr>
+          <w:b w:val="false"/>
+          <w:bCs w:val="false"/>
+          <w:i w:val="false"/>
+          <w:i w:val="false"/>
+          <w:iCs w:val="false"/>
+        </w:rPr>
+      </w:pPr>
+      <w:r>
+        <w:rPr>
+          <w:b w:val="false"/>
+          <w:bCs w:val="false"/>
+          <w:i w:val="false"/>
+          <w:iCs w:val="false"/>
+        </w:rPr>
+      </w:r>
+    </w:p>
+    <w:p>
+      <w:pPr>
+        <w:pStyle w:val="LO-normal"/>
+        <w:numPr>
+          <w:ilvl w:val="0"/>
+          <w:numId w:val="8"/>
+        </w:numPr>
+        <w:ind w:left="720" w:hanging="360"/>
+        <w:rPr>
+          <w:b/>
+          <w:bCs/>
+          <w:i w:val="false"/>
+          <w:i w:val="false"/>
+          <w:iCs w:val="false"/>
+        </w:rPr>
+      </w:pPr>
+      <w:r>
+        <w:rPr>
+          <w:b/>
+          <w:bCs/>
+          <w:i w:val="false"/>
+          <w:iCs w:val="false"/>
+        </w:rPr>
+        <w:t>Profilo:</w:t>
+      </w:r>
+    </w:p>
+    <w:p>
+      <w:pPr>
+        <w:pStyle w:val="LO-normal"/>
+        <w:numPr>
+          <w:ilvl w:val="0"/>
+          <w:numId w:val="8"/>
+        </w:numPr>
+        <w:ind w:left="720" w:hanging="360"/>
+        <w:rPr>
+          <w:b w:val="false"/>
+          <w:bCs w:val="false"/>
+          <w:i w:val="false"/>
+          <w:i w:val="false"/>
+          <w:iCs w:val="false"/>
+        </w:rPr>
+      </w:pPr>
+      <w:r>
+        <w:rPr>
+          <w:b w:val="false"/>
+          <w:bCs w:val="false"/>
+          <w:i/>
+          <w:iCs/>
+        </w:rPr>
+        <w:t>Profilo:</w:t>
+      </w:r>
+      <w:r>
+        <w:rPr>
+          <w:b w:val="false"/>
+          <w:bCs w:val="false"/>
+          <w:i w:val="false"/>
+          <w:iCs w:val="false"/>
+        </w:rPr>
+        <w:t xml:space="preserve"> fruitore del software.</w:t>
+      </w:r>
+    </w:p>
+    <w:p>
+      <w:pPr>
+        <w:pStyle w:val="LO-normal"/>
+        <w:numPr>
+          <w:ilvl w:val="0"/>
+          <w:numId w:val="8"/>
+        </w:numPr>
+        <w:ind w:left="720" w:hanging="360"/>
+        <w:rPr/>
+      </w:pPr>
+      <w:r>
+        <w:rPr>
+          <w:i/>
+          <w:iCs/>
+        </w:rPr>
+        <w:t>Artista</w:t>
+      </w:r>
+      <w:r>
+        <w:rPr/>
+        <w:t>: profilo che ha la possibilità di ascoltare tracce audio di Album, Podcast e Playlist e di gestire Album, Podcast e Playlist.</w:t>
+      </w:r>
+    </w:p>
+    <w:p>
+      <w:pPr>
+        <w:pStyle w:val="LO-normal"/>
+        <w:numPr>
+          <w:ilvl w:val="0"/>
+          <w:numId w:val="8"/>
+        </w:numPr>
+        <w:ind w:left="720" w:hanging="360"/>
+        <w:rPr/>
+      </w:pPr>
+      <w:r>
+        <w:rPr>
+          <w:i/>
+          <w:iCs/>
+        </w:rPr>
+        <w:t>Utente</w:t>
+      </w:r>
+      <w:r>
+        <w:rPr/>
+        <w:t xml:space="preserve">: </w:t>
+      </w:r>
+      <w:r>
+        <w:rPr/>
+        <w:t>profilo che ha la possibilità di ascoltare tracce audio di Album, Podcast e Playlist e di gestire Playlist.</w:t>
+      </w:r>
+    </w:p>
+    <w:p>
+      <w:pPr>
+        <w:pStyle w:val="LO-normal"/>
+        <w:ind w:left="720" w:hanging="360"/>
+        <w:rPr/>
+      </w:pPr>
+      <w:r>
+        <w:rPr/>
+      </w:r>
+    </w:p>
+    <w:p>
+      <w:pPr>
+        <w:pStyle w:val="LO-normal"/>
+        <w:ind w:left="720" w:hanging="360"/>
         <w:rPr/>
       </w:pPr>
       <w:r>
@@ -244,8 +834,10 @@
         <w:pStyle w:val="Titolo2"/>
         <w:rPr/>
       </w:pPr>
-      <w:bookmarkStart w:id="5" w:name="_iqpxiii8bhv2"/>
-      <w:bookmarkEnd w:id="5"/>
+      <w:bookmarkStart w:id="10" w:name="__RefHeading___Toc616_2474524850"/>
+      <w:bookmarkStart w:id="11" w:name="_iqpxiii8bhv2"/>
+      <w:bookmarkEnd w:id="10"/>
+      <w:bookmarkEnd w:id="11"/>
       <w:r>
         <w:rPr/>
         <w:t>1.4 Riferimenti</w:t>
@@ -253,12 +845,79 @@
     </w:p>
     <w:p>
       <w:pPr>
+        <w:pStyle w:val="LO-normal"/>
+        <w:rPr/>
+      </w:pPr>
+      <w:r>
+        <w:rPr/>
+        <w:tab/>
+      </w:r>
+      <w:r>
+        <w:rPr/>
+        <w:t xml:space="preserve">Per la documentazione di JavaFX 21: </w:t>
+      </w:r>
+      <w:hyperlink r:id="rId2">
+        <w:r>
+          <w:rPr>
+            <w:rStyle w:val="CollegamentoInternet"/>
+          </w:rPr>
+          <w:t>https://openjfx.io/javadoc/21/</w:t>
+        </w:r>
+      </w:hyperlink>
+      <w:hyperlink r:id="rId3">
+        <w:r>
+          <w:rPr/>
+          <w:t xml:space="preserve"> .</w:t>
+        </w:r>
+      </w:hyperlink>
+    </w:p>
+    <w:p>
+      <w:pPr>
+        <w:pStyle w:val="LO-normal"/>
+        <w:rPr/>
+      </w:pPr>
+      <w:r>
+        <w:rPr/>
+        <w:tab/>
+      </w:r>
+      <w:r>
+        <w:rPr/>
+        <w:t>Per la documentazione di Java 21:</w:t>
+        <w:tab/>
+      </w:r>
+      <w:hyperlink r:id="rId4">
+        <w:r>
+          <w:rPr>
+            <w:rStyle w:val="CollegamentoInternet"/>
+          </w:rPr>
+          <w:t>https://docs.oracle.com/en/java/javase/21/docs/api/index.html</w:t>
+        </w:r>
+      </w:hyperlink>
+      <w:hyperlink r:id="rId5">
+        <w:r>
+          <w:rPr/>
+          <w:t xml:space="preserve"> .</w:t>
+        </w:r>
+      </w:hyperlink>
+    </w:p>
+    <w:p>
+      <w:pPr>
+        <w:pStyle w:val="LO-normal"/>
+        <w:rPr/>
+      </w:pPr>
+      <w:r>
+        <w:rPr/>
+      </w:r>
+    </w:p>
+    <w:p>
+      <w:pPr>
         <w:pStyle w:val="Titolo2"/>
-        <w:ind w:left="0" w:hanging="0"/>
-        <w:rPr/>
-      </w:pPr>
-      <w:bookmarkStart w:id="6" w:name="_ct995fpucs8d"/>
-      <w:bookmarkEnd w:id="6"/>
+        <w:rPr/>
+      </w:pPr>
+      <w:bookmarkStart w:id="12" w:name="__RefHeading___Toc632_2474524850"/>
+      <w:bookmarkStart w:id="13" w:name="_ct995fpucs8d"/>
+      <w:bookmarkEnd w:id="12"/>
+      <w:bookmarkEnd w:id="13"/>
       <w:r>
         <w:rPr/>
         <w:t>1.5 Descrizione del resto del documento</w:t>
@@ -266,7 +925,7 @@
     </w:p>
     <w:p>
       <w:pPr>
-        <w:pStyle w:val="Normal1"/>
+        <w:pStyle w:val="LO-normal"/>
         <w:ind w:left="720" w:hanging="0"/>
         <w:rPr/>
       </w:pPr>
@@ -283,8 +942,10 @@
         <w:pStyle w:val="Titolo1"/>
         <w:rPr/>
       </w:pPr>
-      <w:bookmarkStart w:id="7" w:name="_6w9d7e3fg306"/>
-      <w:bookmarkEnd w:id="7"/>
+      <w:bookmarkStart w:id="14" w:name="__RefHeading___Toc610_2474524850"/>
+      <w:bookmarkStart w:id="15" w:name="_6w9d7e3fg306"/>
+      <w:bookmarkEnd w:id="14"/>
+      <w:bookmarkEnd w:id="15"/>
       <w:r>
         <w:rPr/>
         <w:t>2.</w:t>
@@ -297,8 +958,10 @@
         <w:pStyle w:val="Titolo2"/>
         <w:rPr/>
       </w:pPr>
-      <w:bookmarkStart w:id="8" w:name="_cwpzit200xv2"/>
-      <w:bookmarkEnd w:id="8"/>
+      <w:bookmarkStart w:id="16" w:name="__RefHeading___Toc630_2474524850"/>
+      <w:bookmarkStart w:id="17" w:name="_cwpzit200xv2"/>
+      <w:bookmarkEnd w:id="16"/>
+      <w:bookmarkEnd w:id="17"/>
       <w:r>
         <w:rPr/>
         <w:t>2.1</w:t>
@@ -308,18 +971,22 @@
     </w:p>
     <w:p>
       <w:pPr>
-        <w:pStyle w:val="Normal1"/>
+        <w:pStyle w:val="LO-normal"/>
         <w:ind w:left="720" w:hanging="0"/>
         <w:rPr/>
       </w:pPr>
       <w:r>
         <w:rPr/>
-        <w:t>Il prodotto è stato creato con l’idea di fornire un software semplice, ma completo, per la condivisione e la fruizione di tracce audio. In quanto tale si può pensare facilmente che possa essere espanso in molte direzioni, prima tra cui la gestione di altri tipi di file multimediali. E’ anche possibile l’aggiunta di altre funzionalità per migliorare ulteriormente l’esperienza dell’utente, come ad esempio la possibilità di ricevere notifiche o di seguire gli artisti, rendendo il software più vicino a un social network. Si potrebbe inoltre implementare un meccanismo che permetta agli utenti di segnalare l’infrazione del copyright nel caso un artista condivida un brano plagiato.</w:t>
-      </w:r>
-    </w:p>
-    <w:p>
-      <w:pPr>
-        <w:pStyle w:val="Normal1"/>
+        <w:t xml:space="preserve">Il prodotto è stato creato con l’idea di fornire un software semplice, ma completo, per la condivisione e la fruizione di tracce audio. In quanto tale si può pensare facilmente che possa essere espanso in molte direzioni, prima tra cui la gestione di altri tipi di file multimediali. E’ anche possibile l’aggiunta di altre funzionalità per migliorare ulteriormente l’esperienza dell’utente, come ad esempio la possibilità di ricevere notifiche o di seguire gli artisti, rendendo il software più vicino a un social network. Si potrebbe inoltre implementare un meccanismo che permetta agli utenti di segnalare l’infrazione del copyright nel caso un artista condivida un brano plagiato. </w:t>
+      </w:r>
+      <w:r>
+        <w:rPr/>
+        <w:t>Infine, un ulteriore aggiornamento potrebbe rendere a pagamento il passaggio da utente ad artista.</w:t>
+      </w:r>
+    </w:p>
+    <w:p>
+      <w:pPr>
+        <w:pStyle w:val="LO-normal"/>
         <w:ind w:left="0" w:hanging="0"/>
         <w:rPr/>
       </w:pPr>
@@ -332,8 +999,10 @@
         <w:pStyle w:val="Titolo2"/>
         <w:rPr/>
       </w:pPr>
-      <w:bookmarkStart w:id="9" w:name="_2pw52kpfof55"/>
-      <w:bookmarkEnd w:id="9"/>
+      <w:bookmarkStart w:id="18" w:name="__RefHeading___Toc628_2474524850"/>
+      <w:bookmarkStart w:id="19" w:name="_2pw52kpfof55"/>
+      <w:bookmarkEnd w:id="18"/>
+      <w:bookmarkEnd w:id="19"/>
       <w:r>
         <w:rPr/>
         <w:t>2.2</w:t>
@@ -343,7 +1012,7 @@
     </w:p>
     <w:p>
       <w:pPr>
-        <w:pStyle w:val="Normal1"/>
+        <w:pStyle w:val="LO-normal"/>
         <w:ind w:left="720" w:hanging="0"/>
         <w:rPr/>
       </w:pPr>
@@ -354,7 +1023,7 @@
     </w:p>
     <w:p>
       <w:pPr>
-        <w:pStyle w:val="Normal1"/>
+        <w:pStyle w:val="LO-normal"/>
         <w:keepNext w:val="false"/>
         <w:keepLines w:val="false"/>
         <w:pageBreakBefore w:val="false"/>
@@ -363,7 +1032,6 @@
           <w:ilvl w:val="0"/>
           <w:numId w:val="1"/>
         </w:numPr>
-        <w:pBdr/>
         <w:shd w:val="clear" w:fill="auto"/>
         <w:spacing w:lineRule="auto" w:line="276" w:before="0" w:after="0"/>
         <w:ind w:left="1440" w:right="0" w:hanging="360"/>
@@ -374,12 +1042,12 @@
       </w:pPr>
       <w:r>
         <w:rPr/>
-        <w:t>Creazione di account e possibilità di accedervi con le credenziali concordate durante la creazione.</w:t>
-      </w:r>
-    </w:p>
-    <w:p>
-      <w:pPr>
-        <w:pStyle w:val="Normal1"/>
+        <w:t>Creazione di account e possibilità di accedervi con le credenziali concordate durante la creazione</w:t>
+      </w:r>
+    </w:p>
+    <w:p>
+      <w:pPr>
+        <w:pStyle w:val="LO-normal"/>
         <w:widowControl w:val="false"/>
         <w:numPr>
           <w:ilvl w:val="0"/>
@@ -395,7 +1063,7 @@
     </w:p>
     <w:p>
       <w:pPr>
-        <w:pStyle w:val="Normal1"/>
+        <w:pStyle w:val="LO-normal"/>
         <w:widowControl w:val="false"/>
         <w:numPr>
           <w:ilvl w:val="0"/>
@@ -411,7 +1079,7 @@
     </w:p>
     <w:p>
       <w:pPr>
-        <w:pStyle w:val="Normal1"/>
+        <w:pStyle w:val="LO-normal"/>
         <w:widowControl w:val="false"/>
         <w:numPr>
           <w:ilvl w:val="0"/>
@@ -422,12 +1090,60 @@
       </w:pPr>
       <w:r>
         <w:rPr/>
-        <w:t>password</w:t>
-      </w:r>
-    </w:p>
-    <w:p>
-      <w:pPr>
-        <w:pStyle w:val="Normal1"/>
+        <w:t>immagine profilo</w:t>
+      </w:r>
+    </w:p>
+    <w:p>
+      <w:pPr>
+        <w:pStyle w:val="LO-normal"/>
+        <w:widowControl w:val="false"/>
+        <w:numPr>
+          <w:ilvl w:val="0"/>
+          <w:numId w:val="6"/>
+        </w:numPr>
+        <w:ind w:left="2160" w:hanging="360"/>
+        <w:rPr/>
+      </w:pPr>
+      <w:r>
+        <w:rPr/>
+        <w:t>biografia</w:t>
+      </w:r>
+    </w:p>
+    <w:p>
+      <w:pPr>
+        <w:pStyle w:val="LO-normal"/>
+        <w:widowControl w:val="false"/>
+        <w:numPr>
+          <w:ilvl w:val="0"/>
+          <w:numId w:val="6"/>
+        </w:numPr>
+        <w:ind w:left="2160" w:hanging="360"/>
+        <w:rPr/>
+      </w:pPr>
+      <w:r>
+        <w:rPr/>
+        <w:t>nome e cognome</w:t>
+      </w:r>
+    </w:p>
+    <w:p>
+      <w:pPr>
+        <w:pStyle w:val="LO-normal"/>
+        <w:widowControl w:val="false"/>
+        <w:ind w:hanging="0"/>
+        <w:rPr>
+          <w:highlight w:val="none"/>
+          <w:shd w:fill="FFFF00" w:val="clear"/>
+        </w:rPr>
+      </w:pPr>
+      <w:r>
+        <w:rPr>
+          <w:shd w:fill="FFFF00" w:val="clear"/>
+        </w:rPr>
+      </w:r>
+    </w:p>
+    <w:p>
+      <w:pPr>
+        <w:pStyle w:val="LO-normal"/>
         <w:keepNext w:val="false"/>
         <w:keepLines w:val="false"/>
         <w:pageBreakBefore w:val="false"/>
@@ -436,7 +1152,6 @@
           <w:ilvl w:val="0"/>
           <w:numId w:val="1"/>
         </w:numPr>
-        <w:pBdr/>
         <w:shd w:val="clear" w:fill="auto"/>
         <w:spacing w:lineRule="auto" w:line="276" w:before="0" w:after="0"/>
         <w:ind w:left="1440" w:right="0" w:hanging="360"/>
@@ -447,12 +1162,12 @@
       </w:pPr>
       <w:r>
         <w:rPr/>
-        <w:t>Passaggio da profilo utente a profilo artista, con i privilegi aggiuntivi che ne conseguono, e passaggio da profilo artista a profilo utente, con la perdita dei privilegi sopracitati.</w:t>
-      </w:r>
-    </w:p>
-    <w:p>
-      <w:pPr>
-        <w:pStyle w:val="Normal1"/>
+        <w:t>Passaggio da profilo utente a profilo artista, con i privilegi aggiuntivi che ne conseguono, e passaggio da profilo artista a profilo utente, con la perdita dei privilegi sopracitati</w:t>
+      </w:r>
+    </w:p>
+    <w:p>
+      <w:pPr>
+        <w:pStyle w:val="LO-normal"/>
         <w:widowControl w:val="false"/>
         <w:numPr>
           <w:ilvl w:val="0"/>
@@ -468,7 +1183,7 @@
     </w:p>
     <w:p>
       <w:pPr>
-        <w:pStyle w:val="Normal1"/>
+        <w:pStyle w:val="LO-normal"/>
         <w:widowControl w:val="false"/>
         <w:numPr>
           <w:ilvl w:val="0"/>
@@ -484,7 +1199,7 @@
     </w:p>
     <w:p>
       <w:pPr>
-        <w:pStyle w:val="Normal1"/>
+        <w:pStyle w:val="LO-normal"/>
         <w:widowControl w:val="false"/>
         <w:numPr>
           <w:ilvl w:val="0"/>
@@ -500,7 +1215,7 @@
     </w:p>
     <w:p>
       <w:pPr>
-        <w:pStyle w:val="Normal1"/>
+        <w:pStyle w:val="LO-normal"/>
         <w:widowControl w:val="false"/>
         <w:numPr>
           <w:ilvl w:val="0"/>
@@ -518,7 +1233,43 @@
     </w:p>
     <w:p>
       <w:pPr>
-        <w:pStyle w:val="Normal1"/>
+        <w:pStyle w:val="LO-normal"/>
+        <w:widowControl w:val="false"/>
+        <w:numPr>
+          <w:ilvl w:val="0"/>
+          <w:numId w:val="5"/>
+        </w:numPr>
+        <w:ind w:left="2160" w:hanging="360"/>
+        <w:rPr>
+          <w:u w:val="none"/>
+        </w:rPr>
+      </w:pPr>
+      <w:r>
+        <w:rPr/>
+        <w:t>Preferiti</w:t>
+      </w:r>
+    </w:p>
+    <w:p>
+      <w:pPr>
+        <w:pStyle w:val="LO-normal"/>
+        <w:widowControl w:val="false"/>
+        <w:numPr>
+          <w:ilvl w:val="0"/>
+          <w:numId w:val="5"/>
+        </w:numPr>
+        <w:ind w:left="2160" w:hanging="360"/>
+        <w:rPr>
+          <w:u w:val="none"/>
+        </w:rPr>
+      </w:pPr>
+      <w:r>
+        <w:rPr/>
+        <w:t>Coda</w:t>
+      </w:r>
+    </w:p>
+    <w:p>
+      <w:pPr>
+        <w:pStyle w:val="LO-normal"/>
         <w:widowControl w:val="false"/>
         <w:ind w:left="1440" w:hanging="0"/>
         <w:rPr/>
@@ -530,7 +1281,7 @@
     </w:p>
     <w:p>
       <w:pPr>
-        <w:pStyle w:val="Normal1"/>
+        <w:pStyle w:val="LO-normal"/>
         <w:widowControl w:val="false"/>
         <w:numPr>
           <w:ilvl w:val="0"/>
@@ -546,7 +1297,7 @@
     </w:p>
     <w:p>
       <w:pPr>
-        <w:pStyle w:val="Normal1"/>
+        <w:pStyle w:val="LO-normal"/>
         <w:widowControl w:val="false"/>
         <w:numPr>
           <w:ilvl w:val="0"/>
@@ -557,28 +1308,61 @@
       </w:pPr>
       <w:r>
         <w:rPr/>
-        <w:t>in riproduzione casuale</w:t>
-      </w:r>
-    </w:p>
-    <w:p>
-      <w:pPr>
-        <w:pStyle w:val="Normal1"/>
+        <w:t>i</w:t>
+      </w:r>
+      <w:r>
+        <w:rPr>
+          <w:shd w:fill="auto" w:val="clear"/>
+        </w:rPr>
+        <w:t>n riproduzione casuale</w:t>
+      </w:r>
+    </w:p>
+    <w:p>
+      <w:pPr>
+        <w:pStyle w:val="LO-normal"/>
         <w:widowControl w:val="false"/>
         <w:numPr>
           <w:ilvl w:val="0"/>
           <w:numId w:val="2"/>
         </w:numPr>
         <w:ind w:left="2160" w:hanging="360"/>
-        <w:rPr/>
-      </w:pPr>
-      <w:r>
-        <w:rPr/>
-        <w:t>attraverso l’utilizzo della coda</w:t>
-      </w:r>
-    </w:p>
-    <w:p>
-      <w:pPr>
-        <w:pStyle w:val="Normal1"/>
+        <w:rPr>
+          <w:highlight w:val="none"/>
+          <w:shd w:fill="auto" w:val="clear"/>
+        </w:rPr>
+      </w:pPr>
+      <w:r>
+        <w:rPr>
+          <w:shd w:fill="auto" w:val="clear"/>
+        </w:rPr>
+        <w:t>in Loop</w:t>
+      </w:r>
+    </w:p>
+    <w:p>
+      <w:pPr>
+        <w:pStyle w:val="LO-normal"/>
+        <w:widowControl w:val="false"/>
+        <w:numPr>
+          <w:ilvl w:val="0"/>
+          <w:numId w:val="2"/>
+        </w:numPr>
+        <w:ind w:left="2160" w:hanging="360"/>
+        <w:rPr/>
+      </w:pPr>
+      <w:r>
+        <w:rPr>
+          <w:shd w:fill="auto" w:val="clear"/>
+        </w:rPr>
+        <w:t>attrave</w:t>
+      </w:r>
+      <w:r>
+        <w:rPr/>
+        <w:t>rso l’utilizzo della coda</w:t>
+      </w:r>
+    </w:p>
+    <w:p>
+      <w:pPr>
+        <w:pStyle w:val="LO-normal"/>
         <w:keepNext w:val="false"/>
         <w:keepLines w:val="false"/>
         <w:pageBreakBefore w:val="false"/>
@@ -587,7 +1371,6 @@
           <w:ilvl w:val="0"/>
           <w:numId w:val="1"/>
         </w:numPr>
-        <w:pBdr/>
         <w:shd w:val="clear" w:fill="auto"/>
         <w:spacing w:lineRule="auto" w:line="276" w:before="0" w:after="0"/>
         <w:ind w:left="1440" w:right="0" w:hanging="360"/>
@@ -598,12 +1381,81 @@
       </w:pPr>
       <w:r>
         <w:rPr/>
+        <w:t>Riproduzione di una singola traccia audio:</w:t>
+      </w:r>
+    </w:p>
+    <w:p>
+      <w:pPr>
+        <w:pStyle w:val="LO-normal"/>
+        <w:widowControl w:val="false"/>
+        <w:numPr>
+          <w:ilvl w:val="0"/>
+          <w:numId w:val="0"/>
+        </w:numPr>
+        <w:ind w:left="1800" w:hanging="0"/>
+        <w:rPr>
+          <w:highlight w:val="none"/>
+          <w:shd w:fill="auto" w:val="clear"/>
+        </w:rPr>
+      </w:pPr>
+      <w:r>
+        <w:rPr>
+          <w:shd w:fill="auto" w:val="clear"/>
+        </w:rPr>
+        <w:t xml:space="preserve">- </w:t>
+        <w:tab/>
+        <w:t>in Loop</w:t>
+      </w:r>
+    </w:p>
+    <w:p>
+      <w:pPr>
+        <w:pStyle w:val="LO-normal"/>
+        <w:widowControl w:val="false"/>
+        <w:numPr>
+          <w:ilvl w:val="0"/>
+          <w:numId w:val="0"/>
+        </w:numPr>
+        <w:ind w:left="1800" w:hanging="0"/>
+        <w:rPr/>
+      </w:pPr>
+      <w:r>
+        <w:rPr>
+          <w:shd w:fill="auto" w:val="clear"/>
+        </w:rPr>
+        <w:t>-</w:t>
+        <w:tab/>
+      </w:r>
+      <w:r>
+        <w:rPr>
+          <w:shd w:fill="auto" w:val="clear"/>
+        </w:rPr>
+        <w:t>non in Loop</w:t>
+      </w:r>
+    </w:p>
+    <w:p>
+      <w:pPr>
+        <w:pStyle w:val="LO-normal"/>
+        <w:widowControl w:val="false"/>
+        <w:numPr>
+          <w:ilvl w:val="0"/>
+          <w:numId w:val="1"/>
+        </w:numPr>
+        <w:shd w:val="clear" w:fill="auto"/>
+        <w:spacing w:lineRule="auto" w:line="276" w:before="0" w:after="0"/>
+        <w:ind w:left="1440" w:right="0" w:hanging="360"/>
+        <w:jc w:val="left"/>
+        <w:rPr>
+          <w:u w:val="none"/>
+        </w:rPr>
+      </w:pPr>
+      <w:r>
+        <w:rPr/>
         <w:t>Gestione di album e podcast da parte dell’artista, che è in grado di creare o rimuovere un album e di creare, modificare o rimuovere un podcast</w:t>
       </w:r>
     </w:p>
     <w:p>
       <w:pPr>
-        <w:pStyle w:val="Normal1"/>
+        <w:pStyle w:val="LO-normal"/>
         <w:keepNext w:val="false"/>
         <w:keepLines w:val="false"/>
         <w:pageBreakBefore w:val="false"/>
@@ -612,7 +1464,6 @@
           <w:ilvl w:val="0"/>
           <w:numId w:val="1"/>
         </w:numPr>
-        <w:pBdr/>
         <w:shd w:val="clear" w:fill="auto"/>
         <w:spacing w:lineRule="auto" w:line="276" w:before="0" w:after="0"/>
         <w:ind w:left="1440" w:right="0" w:hanging="360"/>
@@ -628,7 +1479,7 @@
     </w:p>
     <w:p>
       <w:pPr>
-        <w:pStyle w:val="Normal1"/>
+        <w:pStyle w:val="LO-normal"/>
         <w:keepNext w:val="false"/>
         <w:keepLines w:val="false"/>
         <w:pageBreakBefore w:val="false"/>
@@ -637,7 +1488,6 @@
           <w:ilvl w:val="0"/>
           <w:numId w:val="1"/>
         </w:numPr>
-        <w:pBdr/>
         <w:shd w:val="clear" w:fill="auto"/>
         <w:spacing w:lineRule="auto" w:line="276" w:before="0" w:after="0"/>
         <w:ind w:left="1440" w:right="0" w:hanging="360"/>
@@ -653,7 +1503,7 @@
     </w:p>
     <w:p>
       <w:pPr>
-        <w:pStyle w:val="Normal1"/>
+        <w:pStyle w:val="LO-normal"/>
         <w:keepNext w:val="false"/>
         <w:keepLines w:val="false"/>
         <w:pageBreakBefore w:val="false"/>
@@ -662,7 +1512,6 @@
           <w:ilvl w:val="0"/>
           <w:numId w:val="4"/>
         </w:numPr>
-        <w:pBdr/>
         <w:shd w:val="clear" w:fill="auto"/>
         <w:spacing w:lineRule="auto" w:line="276" w:before="0" w:after="0"/>
         <w:ind w:left="2160" w:right="0" w:hanging="360"/>
@@ -678,7 +1527,7 @@
     </w:p>
     <w:p>
       <w:pPr>
-        <w:pStyle w:val="Normal1"/>
+        <w:pStyle w:val="LO-normal"/>
         <w:keepNext w:val="false"/>
         <w:keepLines w:val="false"/>
         <w:pageBreakBefore w:val="false"/>
@@ -687,7 +1536,6 @@
           <w:ilvl w:val="0"/>
           <w:numId w:val="4"/>
         </w:numPr>
-        <w:pBdr/>
         <w:shd w:val="clear" w:fill="auto"/>
         <w:spacing w:lineRule="auto" w:line="276" w:before="0" w:after="0"/>
         <w:ind w:left="2160" w:right="0" w:hanging="360"/>
@@ -703,7 +1551,7 @@
     </w:p>
     <w:p>
       <w:pPr>
-        <w:pStyle w:val="Normal1"/>
+        <w:pStyle w:val="LO-normal"/>
         <w:keepNext w:val="false"/>
         <w:keepLines w:val="false"/>
         <w:pageBreakBefore w:val="false"/>
@@ -712,23 +1560,49 @@
           <w:ilvl w:val="0"/>
           <w:numId w:val="4"/>
         </w:numPr>
-        <w:pBdr/>
         <w:shd w:val="clear" w:fill="auto"/>
         <w:spacing w:lineRule="auto" w:line="276" w:before="0" w:after="0"/>
         <w:ind w:left="2160" w:right="0" w:hanging="360"/>
         <w:jc w:val="left"/>
         <w:rPr>
-          <w:u w:val="none"/>
-        </w:rPr>
-      </w:pPr>
-      <w:r>
-        <w:rPr/>
-        <w:t>tracce</w:t>
-      </w:r>
-    </w:p>
-    <w:p>
-      <w:pPr>
-        <w:pStyle w:val="Normal1"/>
+          <w:highlight w:val="none"/>
+          <w:shd w:fill="auto" w:val="clear"/>
+        </w:rPr>
+      </w:pPr>
+      <w:r>
+        <w:rPr>
+          <w:shd w:fill="auto" w:val="clear"/>
+        </w:rPr>
+        <w:t>canzoni</w:t>
+      </w:r>
+    </w:p>
+    <w:p>
+      <w:pPr>
+        <w:pStyle w:val="LO-normal"/>
+        <w:widowControl w:val="false"/>
+        <w:numPr>
+          <w:ilvl w:val="0"/>
+          <w:numId w:val="4"/>
+        </w:numPr>
+        <w:shd w:val="clear" w:fill="auto"/>
+        <w:spacing w:lineRule="auto" w:line="276" w:before="0" w:after="0"/>
+        <w:ind w:left="2160" w:right="0" w:hanging="360"/>
+        <w:jc w:val="left"/>
+        <w:rPr>
+          <w:highlight w:val="none"/>
+          <w:shd w:fill="auto" w:val="clear"/>
+        </w:rPr>
+      </w:pPr>
+      <w:r>
+        <w:rPr>
+          <w:shd w:fill="auto" w:val="clear"/>
+        </w:rPr>
+        <w:t>episodi</w:t>
+      </w:r>
+    </w:p>
+    <w:p>
+      <w:pPr>
+        <w:pStyle w:val="LO-normal"/>
         <w:keepNext w:val="false"/>
         <w:keepLines w:val="false"/>
         <w:pageBreakBefore w:val="false"/>
@@ -737,7 +1611,6 @@
           <w:ilvl w:val="0"/>
           <w:numId w:val="4"/>
         </w:numPr>
-        <w:pBdr/>
         <w:shd w:val="clear" w:fill="auto"/>
         <w:spacing w:lineRule="auto" w:line="276" w:before="0" w:after="0"/>
         <w:ind w:left="2160" w:right="0" w:hanging="360"/>
@@ -753,7 +1626,7 @@
     </w:p>
     <w:p>
       <w:pPr>
-        <w:pStyle w:val="Normal1"/>
+        <w:pStyle w:val="LO-normal"/>
         <w:keepNext w:val="false"/>
         <w:keepLines w:val="false"/>
         <w:pageBreakBefore w:val="false"/>
@@ -762,7 +1635,6 @@
           <w:ilvl w:val="0"/>
           <w:numId w:val="4"/>
         </w:numPr>
-        <w:pBdr/>
         <w:shd w:val="clear" w:fill="auto"/>
         <w:spacing w:lineRule="auto" w:line="276" w:before="0" w:after="0"/>
         <w:ind w:left="2160" w:right="0" w:hanging="360"/>
@@ -778,7 +1650,7 @@
     </w:p>
     <w:p>
       <w:pPr>
-        <w:pStyle w:val="Normal1"/>
+        <w:pStyle w:val="LO-normal"/>
         <w:keepNext w:val="false"/>
         <w:keepLines w:val="false"/>
         <w:pageBreakBefore w:val="false"/>
@@ -787,7 +1659,6 @@
           <w:ilvl w:val="0"/>
           <w:numId w:val="4"/>
         </w:numPr>
-        <w:pBdr/>
         <w:shd w:val="clear" w:fill="auto"/>
         <w:spacing w:lineRule="auto" w:line="276" w:before="0" w:after="0"/>
         <w:ind w:left="2160" w:right="0" w:hanging="360"/>
@@ -803,12 +1674,11 @@
     </w:p>
     <w:p>
       <w:pPr>
-        <w:pStyle w:val="Normal1"/>
+        <w:pStyle w:val="LO-normal"/>
         <w:keepNext w:val="false"/>
         <w:keepLines w:val="false"/>
         <w:pageBreakBefore w:val="false"/>
         <w:widowControl w:val="false"/>
-        <w:pBdr/>
         <w:shd w:val="clear" w:fill="auto"/>
         <w:spacing w:lineRule="auto" w:line="276" w:before="0" w:after="0"/>
         <w:ind w:right="0" w:hanging="0"/>
@@ -824,7 +1694,7 @@
     </w:p>
     <w:p>
       <w:pPr>
-        <w:pStyle w:val="Normal1"/>
+        <w:pStyle w:val="LO-normal"/>
         <w:rPr/>
       </w:pPr>
       <w:r>
@@ -834,11 +1704,12 @@
     <w:p>
       <w:pPr>
         <w:pStyle w:val="Titolo2"/>
-        <w:widowControl w:val="false"/>
-        <w:rPr/>
-      </w:pPr>
-      <w:bookmarkStart w:id="10" w:name="_xmwc2glm7tje"/>
-      <w:bookmarkEnd w:id="10"/>
+        <w:rPr/>
+      </w:pPr>
+      <w:bookmarkStart w:id="20" w:name="__RefHeading___Toc626_2474524850"/>
+      <w:bookmarkStart w:id="21" w:name="_xmwc2glm7tje"/>
+      <w:bookmarkEnd w:id="20"/>
+      <w:bookmarkEnd w:id="21"/>
       <w:r>
         <w:rPr/>
         <w:t>2.3</w:t>
@@ -848,7 +1719,7 @@
     </w:p>
     <w:p>
       <w:pPr>
-        <w:pStyle w:val="Normal1"/>
+        <w:pStyle w:val="LO-normal"/>
         <w:ind w:left="720" w:hanging="0"/>
         <w:rPr/>
       </w:pPr>
@@ -859,7 +1730,7 @@
     </w:p>
     <w:p>
       <w:pPr>
-        <w:pStyle w:val="Normal1"/>
+        <w:pStyle w:val="LO-normal"/>
         <w:ind w:left="0" w:hanging="0"/>
         <w:rPr/>
       </w:pPr>
@@ -872,8 +1743,10 @@
         <w:pStyle w:val="Titolo2"/>
         <w:rPr/>
       </w:pPr>
-      <w:bookmarkStart w:id="11" w:name="_792e9t5c6b9i"/>
-      <w:bookmarkEnd w:id="11"/>
+      <w:bookmarkStart w:id="22" w:name="__RefHeading___Toc624_2474524850"/>
+      <w:bookmarkStart w:id="23" w:name="_792e9t5c6b9i"/>
+      <w:bookmarkEnd w:id="22"/>
+      <w:bookmarkEnd w:id="23"/>
       <w:r>
         <w:rPr/>
         <w:t>2.4</w:t>
@@ -883,18 +1756,30 @@
     </w:p>
     <w:p>
       <w:pPr>
-        <w:pStyle w:val="Normal1"/>
+        <w:pStyle w:val="LO-normal"/>
         <w:ind w:left="720" w:hanging="0"/>
         <w:rPr/>
       </w:pPr>
       <w:r>
         <w:rPr/>
-        <w:t>Le tracce audio fruibili sono solo quelle presenti sul database, le tracce audio condivisibili devono essere di formato “mp3”.</w:t>
-      </w:r>
-    </w:p>
-    <w:p>
-      <w:pPr>
-        <w:pStyle w:val="Normal1"/>
+        <w:t xml:space="preserve">Le tracce audio fruibili sono solo quelle presenti sul database, le tracce audio condivisibili devono essere </w:t>
+      </w:r>
+      <w:r>
+        <w:rPr/>
+        <w:t>in</w:t>
+      </w:r>
+      <w:r>
+        <w:rPr/>
+        <w:t xml:space="preserve"> formato “mp3”. </w:t>
+      </w:r>
+      <w:r>
+        <w:rPr/>
+        <w:t>Le immagini caricabili devono essere in formato “png”.</w:t>
+      </w:r>
+    </w:p>
+    <w:p>
+      <w:pPr>
+        <w:pStyle w:val="LO-normal"/>
         <w:ind w:left="0" w:hanging="0"/>
         <w:rPr/>
       </w:pPr>
@@ -907,8 +1792,10 @@
         <w:pStyle w:val="Titolo2"/>
         <w:rPr/>
       </w:pPr>
-      <w:bookmarkStart w:id="12" w:name="_aigrxbswkyvg"/>
-      <w:bookmarkEnd w:id="12"/>
+      <w:bookmarkStart w:id="24" w:name="__RefHeading___Toc622_2474524850"/>
+      <w:bookmarkStart w:id="25" w:name="_aigrxbswkyvg"/>
+      <w:bookmarkEnd w:id="24"/>
+      <w:bookmarkEnd w:id="25"/>
       <w:r>
         <w:rPr/>
         <w:t>2.5</w:t>
@@ -918,45 +1805,62 @@
     </w:p>
     <w:p>
       <w:pPr>
-        <w:pStyle w:val="Normal1"/>
-        <w:rPr/>
-      </w:pPr>
-      <w:r>
-        <w:rPr/>
-        <w:t>Per poter fruire del prodotto, è necessario avere macchine con una Java Virtual Machine</w:t>
-      </w:r>
-    </w:p>
-    <w:p>
-      <w:pPr>
-        <w:pStyle w:val="Normal1"/>
-        <w:rPr/>
-      </w:pPr>
-      <w:r>
-        <w:rPr/>
-        <w:t>Data la natura di Java non ci sono vincoli sul sistema operativo.</w:t>
-      </w:r>
-    </w:p>
-    <w:p>
-      <w:pPr>
-        <w:pStyle w:val="Normal1"/>
-        <w:rPr/>
-      </w:pPr>
-      <w:r>
-        <w:rPr/>
-      </w:r>
-    </w:p>
-    <w:p>
-      <w:pPr>
-        <w:pStyle w:val="Normal1"/>
-        <w:rPr/>
-      </w:pPr>
-      <w:r>
-        <w:rPr/>
-      </w:r>
-    </w:p>
-    <w:p>
-      <w:pPr>
-        <w:pStyle w:val="Normal1"/>
+        <w:pStyle w:val="LO-normal"/>
+        <w:rPr/>
+      </w:pPr>
+      <w:r>
+        <w:rPr/>
+        <w:tab/>
+        <w:t xml:space="preserve">Per poter fruire del prodotto, è necessario avere macchine con una Java Virtual </w:t>
+        <w:tab/>
+        <w:t xml:space="preserve">Machine </w:t>
+      </w:r>
+      <w:r>
+        <w:rPr/>
+        <w:t>e possedere la versione 21 di Java</w:t>
+      </w:r>
+      <w:r>
+        <w:rPr/>
+        <w:t xml:space="preserve">. Data la natura di Java non ci sono </w:t>
+        <w:tab/>
+        <w:t>vincoli sul sistema operativo.</w:t>
+      </w:r>
+    </w:p>
+    <w:p>
+      <w:pPr>
+        <w:pStyle w:val="LO-normal"/>
+        <w:rPr/>
+      </w:pPr>
+      <w:r>
+        <w:rPr/>
+        <w:tab/>
+      </w:r>
+      <w:r>
+        <w:rPr/>
+        <w:t>Inoltre bisogna avere sul proprio dispositivo un’istanza del DB.</w:t>
+      </w:r>
+    </w:p>
+    <w:p>
+      <w:pPr>
+        <w:pStyle w:val="LO-normal"/>
+        <w:rPr/>
+      </w:pPr>
+      <w:r>
+        <w:rPr/>
+      </w:r>
+    </w:p>
+    <w:p>
+      <w:pPr>
+        <w:pStyle w:val="LO-normal"/>
+        <w:rPr/>
+      </w:pPr>
+      <w:r>
+        <w:rPr/>
+      </w:r>
+    </w:p>
+    <w:p>
+      <w:pPr>
+        <w:pStyle w:val="LO-normal"/>
         <w:rPr/>
       </w:pPr>
       <w:r>
@@ -971,8 +1875,10 @@
         <w:pStyle w:val="Titolo1"/>
         <w:rPr/>
       </w:pPr>
-      <w:bookmarkStart w:id="13" w:name="_fvbcqu9k9rg2"/>
-      <w:bookmarkEnd w:id="13"/>
+      <w:bookmarkStart w:id="26" w:name="__RefHeading___Toc608_2474524850"/>
+      <w:bookmarkStart w:id="27" w:name="_fvbcqu9k9rg2"/>
+      <w:bookmarkEnd w:id="26"/>
+      <w:bookmarkEnd w:id="27"/>
       <w:r>
         <w:rPr/>
         <w:t>3.</w:t>
@@ -985,8 +1891,10 @@
         <w:pStyle w:val="Titolo2"/>
         <w:rPr/>
       </w:pPr>
-      <w:bookmarkStart w:id="14" w:name="_bqcogprhzxn3"/>
-      <w:bookmarkEnd w:id="14"/>
+      <w:bookmarkStart w:id="28" w:name="__RefHeading___Toc620_2474524850"/>
+      <w:bookmarkStart w:id="29" w:name="_bqcogprhzxn3"/>
+      <w:bookmarkEnd w:id="28"/>
+      <w:bookmarkEnd w:id="29"/>
       <w:r>
         <w:rPr/>
         <w:t>3.1</w:t>
@@ -997,12 +1905,12 @@
     <w:p>
       <w:pPr>
         <w:pStyle w:val="Titolo3"/>
-        <w:spacing w:lineRule="auto" w:line="276"/>
-        <w:ind w:left="0" w:hanging="0"/>
-        <w:rPr/>
-      </w:pPr>
-      <w:bookmarkStart w:id="15" w:name="_xeh0385pqaih"/>
-      <w:bookmarkEnd w:id="15"/>
+        <w:rPr/>
+      </w:pPr>
+      <w:bookmarkStart w:id="30" w:name="__RefHeading___Toc638_2474524850"/>
+      <w:bookmarkStart w:id="31" w:name="_xeh0385pqaih"/>
+      <w:bookmarkEnd w:id="30"/>
+      <w:bookmarkEnd w:id="31"/>
       <w:r>
         <w:rPr/>
         <w:t>3.2.1</w:t>
@@ -1012,7 +1920,7 @@
     </w:p>
     <w:p>
       <w:pPr>
-        <w:pStyle w:val="Normal1"/>
+        <w:pStyle w:val="LO-normal"/>
         <w:numPr>
           <w:ilvl w:val="0"/>
           <w:numId w:val="3"/>
@@ -1028,7 +1936,7 @@
     </w:p>
     <w:p>
       <w:pPr>
-        <w:pStyle w:val="Normal1"/>
+        <w:pStyle w:val="LO-normal"/>
         <w:spacing w:lineRule="auto" w:line="276" w:before="0" w:after="200"/>
         <w:ind w:left="992" w:hanging="0"/>
         <w:rPr>
@@ -1046,7 +1954,7 @@
     </w:p>
     <w:p>
       <w:pPr>
-        <w:pStyle w:val="Normal1"/>
+        <w:pStyle w:val="LO-normal"/>
         <w:numPr>
           <w:ilvl w:val="0"/>
           <w:numId w:val="3"/>
@@ -1062,7 +1970,7 @@
     </w:p>
     <w:p>
       <w:pPr>
-        <w:pStyle w:val="Normal1"/>
+        <w:pStyle w:val="LO-normal"/>
         <w:spacing w:lineRule="auto" w:line="276"/>
         <w:ind w:left="992" w:hanging="0"/>
         <w:rPr>
@@ -1075,27 +1983,36 @@
           <w:sz w:val="18"/>
           <w:szCs w:val="18"/>
         </w:rPr>
-        <w:t>La piattaforma offre la possibilità di modificare i seguenti campi</w:t>
-      </w:r>
-      <w:r>
-        <w:rPr>
-          <w:color w:val="FF9900"/>
+        <w:t xml:space="preserve">La piattaforma offre la possibilità di modificare i seguenti </w:t>
+      </w:r>
+      <w:r>
+        <w:rPr>
+          <w:color w:val="auto"/>
           <w:sz w:val="18"/>
           <w:szCs w:val="18"/>
         </w:rPr>
-        <w:t xml:space="preserve"> di un profilo utente attivo</w:t>
-      </w:r>
-      <w:r>
-        <w:rPr>
+        <w:t>campi</w:t>
+      </w:r>
+      <w:r>
+        <w:rPr>
+          <w:color w:val="auto"/>
           <w:sz w:val="18"/>
           <w:szCs w:val="18"/>
         </w:rPr>
+        <w:t xml:space="preserve"> di un profilo utente attivo</w:t>
+      </w:r>
+      <w:r>
+        <w:rPr>
+          <w:color w:val="auto"/>
+          <w:sz w:val="18"/>
+          <w:szCs w:val="18"/>
+        </w:rPr>
         <w:t>:</w:t>
       </w:r>
     </w:p>
     <w:p>
       <w:pPr>
-        <w:pStyle w:val="Normal1"/>
+        <w:pStyle w:val="LO-normal"/>
         <w:numPr>
           <w:ilvl w:val="1"/>
           <w:numId w:val="3"/>
@@ -1111,7 +2028,7 @@
     </w:p>
     <w:p>
       <w:pPr>
-        <w:pStyle w:val="Normal1"/>
+        <w:pStyle w:val="LO-normal"/>
         <w:numPr>
           <w:ilvl w:val="1"/>
           <w:numId w:val="3"/>
@@ -1119,17 +2036,82 @@
         <w:spacing w:lineRule="auto" w:line="276"/>
         <w:ind w:left="1984" w:hanging="285"/>
         <w:rPr>
-          <w:u w:val="none"/>
-        </w:rPr>
-      </w:pPr>
-      <w:r>
-        <w:rPr/>
-        <w:t>Password;</w:t>
-      </w:r>
-    </w:p>
-    <w:p>
-      <w:pPr>
-        <w:pStyle w:val="Normal1"/>
+          <w:highlight w:val="none"/>
+          <w:shd w:fill="auto" w:val="clear"/>
+        </w:rPr>
+      </w:pPr>
+      <w:r>
+        <w:rPr>
+          <w:shd w:fill="auto" w:val="clear"/>
+        </w:rPr>
+        <w:t>Nome e cognome;</w:t>
+      </w:r>
+    </w:p>
+    <w:p>
+      <w:pPr>
+        <w:pStyle w:val="LO-normal"/>
+        <w:numPr>
+          <w:ilvl w:val="1"/>
+          <w:numId w:val="3"/>
+        </w:numPr>
+        <w:spacing w:lineRule="auto" w:line="276"/>
+        <w:ind w:left="1984" w:hanging="285"/>
+        <w:rPr>
+          <w:highlight w:val="none"/>
+          <w:shd w:fill="auto" w:val="clear"/>
+        </w:rPr>
+      </w:pPr>
+      <w:r>
+        <w:rPr>
+          <w:shd w:fill="auto" w:val="clear"/>
+        </w:rPr>
+        <w:t>Immagine profilo;</w:t>
+      </w:r>
+    </w:p>
+    <w:p>
+      <w:pPr>
+        <w:pStyle w:val="LO-normal"/>
+        <w:numPr>
+          <w:ilvl w:val="1"/>
+          <w:numId w:val="3"/>
+        </w:numPr>
+        <w:spacing w:lineRule="auto" w:line="276"/>
+        <w:ind w:left="1984" w:hanging="285"/>
+        <w:rPr>
+          <w:highlight w:val="none"/>
+          <w:shd w:fill="auto" w:val="clear"/>
+        </w:rPr>
+      </w:pPr>
+      <w:r>
+        <w:rPr>
+          <w:shd w:fill="auto" w:val="clear"/>
+        </w:rPr>
+        <w:t>Biografia;</w:t>
+      </w:r>
+    </w:p>
+    <w:p>
+      <w:pPr>
+        <w:pStyle w:val="LO-normal"/>
+        <w:numPr>
+          <w:ilvl w:val="0"/>
+          <w:numId w:val="0"/>
+        </w:numPr>
+        <w:spacing w:lineRule="auto" w:line="276"/>
+        <w:ind w:left="1699" w:hanging="0"/>
+        <w:rPr>
+          <w:highlight w:val="none"/>
+          <w:shd w:fill="auto" w:val="clear"/>
+        </w:rPr>
+      </w:pPr>
+      <w:r>
+        <w:rPr>
+          <w:shd w:fill="auto" w:val="clear"/>
+        </w:rPr>
+      </w:r>
+    </w:p>
+    <w:p>
+      <w:pPr>
+        <w:pStyle w:val="LO-normal"/>
         <w:numPr>
           <w:ilvl w:val="0"/>
           <w:numId w:val="3"/>
@@ -1139,13 +2121,19 @@
         <w:rPr/>
       </w:pPr>
       <w:r>
-        <w:rPr/>
-        <w:t>Upgrade a profilo Artista:</w:t>
-      </w:r>
-    </w:p>
-    <w:p>
-      <w:pPr>
-        <w:pStyle w:val="Normal1"/>
+        <w:rPr>
+          <w:shd w:fill="auto" w:val="clear"/>
+        </w:rPr>
+        <w:t>Upgrade a profilo Artista</w:t>
+      </w:r>
+      <w:r>
+        <w:rPr/>
+        <w:t>:</w:t>
+      </w:r>
+    </w:p>
+    <w:p>
+      <w:pPr>
+        <w:pStyle w:val="LO-normal"/>
         <w:spacing w:lineRule="auto" w:line="276" w:before="0" w:after="200"/>
         <w:ind w:left="992" w:hanging="0"/>
         <w:rPr>
@@ -1163,7 +2151,7 @@
     </w:p>
     <w:p>
       <w:pPr>
-        <w:pStyle w:val="Normal1"/>
+        <w:pStyle w:val="LO-normal"/>
         <w:numPr>
           <w:ilvl w:val="0"/>
           <w:numId w:val="3"/>
@@ -1179,7 +2167,7 @@
     </w:p>
     <w:p>
       <w:pPr>
-        <w:pStyle w:val="Normal1"/>
+        <w:pStyle w:val="LO-normal"/>
         <w:spacing w:lineRule="auto" w:line="276"/>
         <w:ind w:left="992" w:hanging="0"/>
         <w:rPr>
@@ -1197,7 +2185,7 @@
     </w:p>
     <w:p>
       <w:pPr>
-        <w:pStyle w:val="Normal1"/>
+        <w:pStyle w:val="LO-normal"/>
         <w:numPr>
           <w:ilvl w:val="1"/>
           <w:numId w:val="3"/>
@@ -1208,12 +2196,38 @@
       </w:pPr>
       <w:r>
         <w:rPr/>
-        <w:t>Riproduzione in ordine o casuale di Playlist e Album;</w:t>
-      </w:r>
-    </w:p>
-    <w:p>
-      <w:pPr>
-        <w:pStyle w:val="Normal1"/>
+        <w:t xml:space="preserve">Riproduzione in ordine o casuale </w:t>
+      </w:r>
+      <w:r>
+        <w:rPr/>
+        <w:t xml:space="preserve">o in </w:t>
+      </w:r>
+      <w:r>
+        <w:rPr>
+          <w:shd w:fill="auto" w:val="clear"/>
+        </w:rPr>
+        <w:t>Loop o in Coda</w:t>
+      </w:r>
+      <w:r>
+        <w:rPr/>
+        <w:t xml:space="preserve"> </w:t>
+      </w:r>
+      <w:r>
+        <w:rPr/>
+        <w:t xml:space="preserve">di Playlist, </w:t>
+      </w:r>
+      <w:r>
+        <w:rPr/>
+        <w:t>Podcast</w:t>
+      </w:r>
+      <w:r>
+        <w:rPr/>
+        <w:t xml:space="preserve"> e Album;</w:t>
+      </w:r>
+    </w:p>
+    <w:p>
+      <w:pPr>
+        <w:pStyle w:val="LO-normal"/>
         <w:numPr>
           <w:ilvl w:val="1"/>
           <w:numId w:val="3"/>
@@ -1224,12 +2238,26 @@
       </w:pPr>
       <w:r>
         <w:rPr/>
-        <w:t>Riproduzione di tracce in Coda;</w:t>
-      </w:r>
-    </w:p>
-    <w:p>
-      <w:pPr>
-        <w:pStyle w:val="Normal1"/>
+        <w:t xml:space="preserve">Riproduzione di tracce in Coda </w:t>
+      </w:r>
+      <w:r>
+        <w:rPr/>
+        <w:t xml:space="preserve">o in </w:t>
+      </w:r>
+      <w:r>
+        <w:rPr>
+          <w:shd w:fill="auto" w:val="clear"/>
+        </w:rPr>
+        <w:t>Loop</w:t>
+      </w:r>
+      <w:r>
+        <w:rPr/>
+        <w:t>;</w:t>
+      </w:r>
+    </w:p>
+    <w:p>
+      <w:pPr>
+        <w:pStyle w:val="LO-normal"/>
         <w:numPr>
           <w:ilvl w:val="1"/>
           <w:numId w:val="3"/>
@@ -1245,7 +2273,7 @@
     </w:p>
     <w:p>
       <w:pPr>
-        <w:pStyle w:val="Normal1"/>
+        <w:pStyle w:val="LO-normal"/>
         <w:numPr>
           <w:ilvl w:val="1"/>
           <w:numId w:val="3"/>
@@ -1261,7 +2289,7 @@
     </w:p>
     <w:p>
       <w:pPr>
-        <w:pStyle w:val="Normal1"/>
+        <w:pStyle w:val="LO-normal"/>
         <w:numPr>
           <w:ilvl w:val="1"/>
           <w:numId w:val="3"/>
@@ -1274,12 +2302,20 @@
       </w:pPr>
       <w:r>
         <w:rPr/>
-        <w:t>Aggiunta/Rimozione di tracce dalla coda di riproduzione.</w:t>
-      </w:r>
-    </w:p>
-    <w:p>
-      <w:pPr>
-        <w:pStyle w:val="Normal1"/>
+        <w:t xml:space="preserve">Aggiunta/Rimozione di tracce dalla </w:t>
+      </w:r>
+      <w:r>
+        <w:rPr/>
+        <w:t>C</w:t>
+      </w:r>
+      <w:r>
+        <w:rPr/>
+        <w:t>oda di riproduzione.</w:t>
+      </w:r>
+    </w:p>
+    <w:p>
+      <w:pPr>
+        <w:pStyle w:val="LO-normal"/>
         <w:numPr>
           <w:ilvl w:val="0"/>
           <w:numId w:val="3"/>
@@ -1295,7 +2331,7 @@
     </w:p>
     <w:p>
       <w:pPr>
-        <w:pStyle w:val="Normal1"/>
+        <w:pStyle w:val="LO-normal"/>
         <w:spacing w:lineRule="auto" w:line="276"/>
         <w:ind w:left="992" w:hanging="0"/>
         <w:rPr>
@@ -1313,7 +2349,7 @@
     </w:p>
     <w:p>
       <w:pPr>
-        <w:pStyle w:val="Normal1"/>
+        <w:pStyle w:val="LO-normal"/>
         <w:numPr>
           <w:ilvl w:val="1"/>
           <w:numId w:val="3"/>
@@ -1329,7 +2365,7 @@
     </w:p>
     <w:p>
       <w:pPr>
-        <w:pStyle w:val="Normal1"/>
+        <w:pStyle w:val="LO-normal"/>
         <w:numPr>
           <w:ilvl w:val="1"/>
           <w:numId w:val="3"/>
@@ -1340,12 +2376,20 @@
       </w:pPr>
       <w:r>
         <w:rPr/>
-        <w:t>Aggiunta/Rimozione di tracce alla playlist "Preferiti" premendo ❤️;</w:t>
-      </w:r>
-    </w:p>
-    <w:p>
-      <w:pPr>
-        <w:pStyle w:val="Normal1"/>
+        <w:t>Aggiunta/Rimozione di tracce alla playlist "</w:t>
+      </w:r>
+      <w:r>
+        <w:rPr/>
+        <w:t>Preferiti</w:t>
+      </w:r>
+      <w:r>
+        <w:rPr/>
+        <w:t>" premendo ❤️;</w:t>
+      </w:r>
+    </w:p>
+    <w:p>
+      <w:pPr>
+        <w:pStyle w:val="LO-normal"/>
         <w:numPr>
           <w:ilvl w:val="1"/>
           <w:numId w:val="3"/>
@@ -1361,7 +2405,7 @@
     </w:p>
     <w:p>
       <w:pPr>
-        <w:pStyle w:val="Normal1"/>
+        <w:pStyle w:val="LO-normal"/>
         <w:numPr>
           <w:ilvl w:val="0"/>
           <w:numId w:val="3"/>
@@ -1372,12 +2416,28 @@
       </w:pPr>
       <w:r>
         <w:rPr/>
-        <w:t>Ricerca di Utente, Artista, Brano, Album, Playlist, Podcast.</w:t>
-      </w:r>
-    </w:p>
-    <w:p>
-      <w:pPr>
-        <w:pStyle w:val="Normal1"/>
+        <w:t xml:space="preserve">Ricerca di Utente, Artista, </w:t>
+      </w:r>
+      <w:r>
+        <w:rPr/>
+        <w:t>Canzone</w:t>
+      </w:r>
+      <w:r>
+        <w:rPr/>
+        <w:t xml:space="preserve">, </w:t>
+      </w:r>
+      <w:r>
+        <w:rPr/>
+        <w:t>Episodio,</w:t>
+      </w:r>
+      <w:r>
+        <w:rPr/>
+        <w:t xml:space="preserve"> Album, Playlist, Podcast.</w:t>
+      </w:r>
+    </w:p>
+    <w:p>
+      <w:pPr>
+        <w:pStyle w:val="LO-normal"/>
         <w:spacing w:lineRule="auto" w:line="276"/>
         <w:ind w:left="992" w:hanging="0"/>
         <w:rPr/>
@@ -1392,7 +2452,7 @@
     </w:p>
     <w:p>
       <w:pPr>
-        <w:pStyle w:val="Normal1"/>
+        <w:pStyle w:val="LO-normal"/>
         <w:numPr>
           <w:ilvl w:val="1"/>
           <w:numId w:val="3"/>
@@ -1408,7 +2468,7 @@
     </w:p>
     <w:p>
       <w:pPr>
-        <w:pStyle w:val="Normal1"/>
+        <w:pStyle w:val="LO-normal"/>
         <w:numPr>
           <w:ilvl w:val="1"/>
           <w:numId w:val="3"/>
@@ -1424,7 +2484,7 @@
     </w:p>
     <w:p>
       <w:pPr>
-        <w:pStyle w:val="Normal1"/>
+        <w:pStyle w:val="LO-normal"/>
         <w:numPr>
           <w:ilvl w:val="1"/>
           <w:numId w:val="3"/>
@@ -1434,13 +2494,19 @@
         <w:rPr/>
       </w:pPr>
       <w:r>
-        <w:rPr/>
-        <w:t>Tracce;</w:t>
-      </w:r>
-    </w:p>
-    <w:p>
-      <w:pPr>
-        <w:pStyle w:val="Normal1"/>
+        <w:rPr>
+          <w:shd w:fill="auto" w:val="clear"/>
+        </w:rPr>
+        <w:t>Canzoni</w:t>
+      </w:r>
+      <w:r>
+        <w:rPr/>
+        <w:t>;</w:t>
+      </w:r>
+    </w:p>
+    <w:p>
+      <w:pPr>
+        <w:pStyle w:val="LO-normal"/>
         <w:numPr>
           <w:ilvl w:val="1"/>
           <w:numId w:val="3"/>
@@ -1451,12 +2517,12 @@
       </w:pPr>
       <w:r>
         <w:rPr/>
-        <w:t>Album;</w:t>
-      </w:r>
-    </w:p>
-    <w:p>
-      <w:pPr>
-        <w:pStyle w:val="Normal1"/>
+        <w:t>Episodi</w:t>
+      </w:r>
+    </w:p>
+    <w:p>
+      <w:pPr>
+        <w:pStyle w:val="LO-normal"/>
         <w:numPr>
           <w:ilvl w:val="1"/>
           <w:numId w:val="3"/>
@@ -1467,16 +2533,32 @@
       </w:pPr>
       <w:r>
         <w:rPr/>
-        <w:t>Podcast;</w:t>
-      </w:r>
-    </w:p>
-    <w:p>
-      <w:pPr>
-        <w:pStyle w:val="Normal1"/>
+        <w:t>Album;</w:t>
+      </w:r>
+    </w:p>
+    <w:p>
+      <w:pPr>
+        <w:pStyle w:val="LO-normal"/>
         <w:numPr>
           <w:ilvl w:val="1"/>
           <w:numId w:val="3"/>
         </w:numPr>
+        <w:spacing w:lineRule="auto" w:line="276"/>
+        <w:ind w:left="1984" w:hanging="285"/>
+        <w:rPr/>
+      </w:pPr>
+      <w:r>
+        <w:rPr/>
+        <w:t>Podcast;</w:t>
+      </w:r>
+    </w:p>
+    <w:p>
+      <w:pPr>
+        <w:pStyle w:val="LO-normal"/>
+        <w:numPr>
+          <w:ilvl w:val="1"/>
+          <w:numId w:val="3"/>
+        </w:numPr>
         <w:spacing w:lineRule="auto" w:line="276" w:before="0" w:after="200"/>
         <w:ind w:left="1984" w:hanging="285"/>
         <w:rPr/>
@@ -1492,11 +2574,12 @@
     <w:p>
       <w:pPr>
         <w:pStyle w:val="Titolo3"/>
-        <w:spacing w:lineRule="auto" w:line="240" w:before="320" w:after="200"/>
-        <w:rPr/>
-      </w:pPr>
-      <w:bookmarkStart w:id="16" w:name="_xj029673ecf2"/>
-      <w:bookmarkEnd w:id="16"/>
+        <w:rPr/>
+      </w:pPr>
+      <w:bookmarkStart w:id="32" w:name="__RefHeading___Toc646_2474524850"/>
+      <w:bookmarkStart w:id="33" w:name="_xj029673ecf2"/>
+      <w:bookmarkEnd w:id="32"/>
+      <w:bookmarkEnd w:id="33"/>
       <w:r>
         <w:rPr/>
         <w:t>3.2.2</w:t>
@@ -1506,7 +2589,7 @@
     </w:p>
     <w:p>
       <w:pPr>
-        <w:pStyle w:val="Normal1"/>
+        <w:pStyle w:val="LO-normal"/>
         <w:spacing w:lineRule="auto" w:line="240" w:before="0" w:after="200"/>
         <w:rPr/>
       </w:pPr>
@@ -1517,7 +2600,7 @@
     </w:p>
     <w:p>
       <w:pPr>
-        <w:pStyle w:val="Normal1"/>
+        <w:pStyle w:val="LO-normal"/>
         <w:numPr>
           <w:ilvl w:val="0"/>
           <w:numId w:val="3"/>
@@ -1532,7 +2615,7 @@
     </w:p>
     <w:p>
       <w:pPr>
-        <w:pStyle w:val="Normal1"/>
+        <w:pStyle w:val="LO-normal"/>
         <w:spacing w:lineRule="auto" w:line="240" w:before="0" w:after="200"/>
         <w:ind w:left="992" w:hanging="0"/>
         <w:rPr>
@@ -1550,7 +2633,7 @@
     </w:p>
     <w:p>
       <w:pPr>
-        <w:pStyle w:val="Normal1"/>
+        <w:pStyle w:val="LO-normal"/>
         <w:numPr>
           <w:ilvl w:val="0"/>
           <w:numId w:val="3"/>
@@ -1560,67 +2643,72 @@
       </w:pPr>
       <w:r>
         <w:rPr/>
-        <w:t>Caricamento/Eliminazione di Tracce audio:</w:t>
-      </w:r>
-    </w:p>
-    <w:p>
-      <w:pPr>
-        <w:pStyle w:val="Normal1"/>
+        <w:t>Creazione/Eliminazione/Modifica di Album e Podcast:</w:t>
+      </w:r>
+    </w:p>
+    <w:p>
+      <w:pPr>
+        <w:pStyle w:val="LO-normal"/>
         <w:spacing w:lineRule="auto" w:line="240" w:before="0" w:after="200"/>
         <w:ind w:left="992" w:hanging="0"/>
         <w:rPr>
+          <w:highlight w:val="none"/>
+          <w:shd w:fill="auto" w:val="clear"/>
+        </w:rPr>
+      </w:pPr>
+      <w:r>
+        <w:rPr>
           <w:sz w:val="18"/>
           <w:szCs w:val="18"/>
-        </w:rPr>
-      </w:pPr>
+          <w:shd w:fill="auto" w:val="clear"/>
+        </w:rPr>
+        <w:t xml:space="preserve">La piattaforma consente agli artisti di poter caricare più tracce audio contemporaneamente tramite la creazione di Album e Podcast, di cui è possibile anche l’eliminazione </w:t>
+      </w:r>
       <w:r>
         <w:rPr>
           <w:sz w:val="18"/>
           <w:szCs w:val="18"/>
-        </w:rPr>
-        <w:t>La piattaforma concede agli artisti la possibilità di caricare ed eliminare tracce audio nel proprio profilo.</w:t>
-      </w:r>
-    </w:p>
-    <w:p>
-      <w:pPr>
-        <w:pStyle w:val="Normal1"/>
-        <w:numPr>
-          <w:ilvl w:val="0"/>
-          <w:numId w:val="3"/>
-        </w:numPr>
-        <w:ind w:left="990" w:hanging="285"/>
-        <w:rPr/>
-      </w:pPr>
-      <w:r>
-        <w:rPr/>
-        <w:t>Creazione/Eliminazione/Modifica di Album e Podcast:</w:t>
-      </w:r>
-    </w:p>
-    <w:p>
-      <w:pPr>
-        <w:pStyle w:val="Normal1"/>
-        <w:spacing w:lineRule="auto" w:line="240" w:before="0" w:after="200"/>
-        <w:ind w:left="992" w:hanging="0"/>
+          <w:shd w:fill="auto" w:val="clear"/>
+        </w:rPr>
+        <w:t>per entrambi</w:t>
+      </w:r>
+      <w:r>
         <w:rPr>
           <w:sz w:val="18"/>
           <w:szCs w:val="18"/>
-        </w:rPr>
-      </w:pPr>
+          <w:shd w:fill="auto" w:val="clear"/>
+        </w:rPr>
+        <w:t xml:space="preserve"> e la modifica </w:t>
+      </w:r>
       <w:r>
         <w:rPr>
           <w:sz w:val="18"/>
           <w:szCs w:val="18"/>
-        </w:rPr>
-        <w:t>La piattaforma consente agli artisti di poter caricare più tracce audio contemporaneamente tramite la creazione di Album e Podcast, di cui è possibile anche l’eliminazione e la modifica.</w:t>
-      </w:r>
-    </w:p>
-    <w:p>
-      <w:pPr>
-        <w:pStyle w:val="Normal1"/>
-        <w:rPr/>
-      </w:pPr>
-      <w:r>
-        <w:rPr/>
+          <w:shd w:fill="auto" w:val="clear"/>
+        </w:rPr>
+        <w:t>solo per il secondo</w:t>
+      </w:r>
+      <w:r>
+        <w:rPr>
+          <w:sz w:val="18"/>
+          <w:szCs w:val="18"/>
+          <w:shd w:fill="auto" w:val="clear"/>
+        </w:rPr>
+        <w:t>.</w:t>
+      </w:r>
+    </w:p>
+    <w:p>
+      <w:pPr>
+        <w:pStyle w:val="LO-normal"/>
+        <w:rPr>
+          <w:highlight w:val="none"/>
+          <w:shd w:fill="auto" w:val="clear"/>
+        </w:rPr>
+      </w:pPr>
+      <w:r>
+        <w:rPr>
+          <w:shd w:fill="auto" w:val="clear"/>
+        </w:rPr>
       </w:r>
     </w:p>
     <w:p>
@@ -1628,8 +2716,10 @@
         <w:pStyle w:val="Titolo2"/>
         <w:rPr/>
       </w:pPr>
-      <w:bookmarkStart w:id="17" w:name="_gg19xrlzyljy"/>
-      <w:bookmarkEnd w:id="17"/>
+      <w:bookmarkStart w:id="34" w:name="__RefHeading___Toc618_2474524850"/>
+      <w:bookmarkStart w:id="35" w:name="_gg19xrlzyljy"/>
+      <w:bookmarkEnd w:id="34"/>
+      <w:bookmarkEnd w:id="35"/>
       <w:r>
         <w:rPr/>
         <w:t>3.2</w:t>
@@ -1642,8 +2732,10 @@
         <w:pStyle w:val="Titolo3"/>
         <w:rPr/>
       </w:pPr>
-      <w:bookmarkStart w:id="18" w:name="_au85trw9268a"/>
-      <w:bookmarkEnd w:id="18"/>
+      <w:bookmarkStart w:id="36" w:name="__RefHeading___Toc644_2474524850"/>
+      <w:bookmarkStart w:id="37" w:name="_au85trw9268a"/>
+      <w:bookmarkEnd w:id="36"/>
+      <w:bookmarkEnd w:id="37"/>
       <w:r>
         <w:rPr/>
         <w:t>3.2.1</w:t>
@@ -1653,7 +2745,7 @@
     </w:p>
     <w:p>
       <w:pPr>
-        <w:pStyle w:val="Normal1"/>
+        <w:pStyle w:val="LO-normal"/>
         <w:numPr>
           <w:ilvl w:val="0"/>
           <w:numId w:val="7"/>
@@ -1669,7 +2761,7 @@
     </w:p>
     <w:p>
       <w:pPr>
-        <w:pStyle w:val="Normal1"/>
+        <w:pStyle w:val="LO-normal"/>
         <w:numPr>
           <w:ilvl w:val="0"/>
           <w:numId w:val="7"/>
@@ -1685,7 +2777,7 @@
     </w:p>
     <w:p>
       <w:pPr>
-        <w:pStyle w:val="Normal1"/>
+        <w:pStyle w:val="LO-normal"/>
         <w:numPr>
           <w:ilvl w:val="0"/>
           <w:numId w:val="0"/>
@@ -1697,7 +2789,9 @@
         </w:rPr>
       </w:pPr>
       <w:r>
-        <w:rPr/>
+        <w:rPr>
+          <w:color w:val="B7B7B7"/>
+        </w:rPr>
       </w:r>
     </w:p>
     <w:p>
@@ -1709,8 +2803,10 @@
           <w:szCs w:val="28"/>
         </w:rPr>
       </w:pPr>
-      <w:bookmarkStart w:id="19" w:name="_lnkk315bjgg7"/>
-      <w:bookmarkEnd w:id="19"/>
+      <w:bookmarkStart w:id="38" w:name="__RefHeading___Toc642_2474524850"/>
+      <w:bookmarkStart w:id="39" w:name="_lnkk315bjgg7"/>
+      <w:bookmarkEnd w:id="38"/>
+      <w:bookmarkEnd w:id="39"/>
       <w:r>
         <w:rPr>
           <w:color w:val="434343"/>
@@ -1734,7 +2830,7 @@
     </w:p>
     <w:p>
       <w:pPr>
-        <w:pStyle w:val="Normal1"/>
+        <w:pStyle w:val="LO-normal"/>
         <w:numPr>
           <w:ilvl w:val="0"/>
           <w:numId w:val="7"/>
@@ -1745,12 +2841,20 @@
       </w:pPr>
       <w:r>
         <w:rPr/>
-        <w:t>L’applicazione deve essere implementata principalmente con il linguaggio di programmazione JavaSE 8, mentre per l’interrogazione della base di dati è richiesto l’utilizzo di SQL.</w:t>
-      </w:r>
-    </w:p>
-    <w:p>
-      <w:pPr>
-        <w:pStyle w:val="Normal1"/>
+        <w:t xml:space="preserve">L’applicazione deve essere implementata principalmente con il linguaggio di programmazione JavaSE </w:t>
+      </w:r>
+      <w:r>
+        <w:rPr/>
+        <w:t>21</w:t>
+      </w:r>
+      <w:r>
+        <w:rPr/>
+        <w:t xml:space="preserve"> mentre per l’interrogazione della base di dati è richiesto l’utilizzo di SQL.</w:t>
+      </w:r>
+    </w:p>
+    <w:p>
+      <w:pPr>
+        <w:pStyle w:val="LO-normal"/>
         <w:numPr>
           <w:ilvl w:val="0"/>
           <w:numId w:val="7"/>
@@ -1768,7 +2872,7 @@
     </w:p>
     <w:p>
       <w:pPr>
-        <w:pStyle w:val="Normal1"/>
+        <w:pStyle w:val="LO-normal"/>
         <w:numPr>
           <w:ilvl w:val="0"/>
           <w:numId w:val="7"/>
@@ -1779,12 +2883,16 @@
       </w:pPr>
       <w:r>
         <w:rPr/>
-        <w:t>L’implementazione delle interfacce grafiche avviene con l’ausilio della libreria “JavaFX” (DA METTERE LA VERSIONE).</w:t>
-      </w:r>
-    </w:p>
-    <w:p>
-      <w:pPr>
-        <w:pStyle w:val="Normal1"/>
+        <w:t xml:space="preserve">L’implementazione delle interfacce grafiche avviene con l’ausilio della libreria “JavaFX </w:t>
+      </w:r>
+      <w:r>
+        <w:rPr/>
+        <w:t>21”, “FXSkins”, “tika-app”.</w:t>
+      </w:r>
+    </w:p>
+    <w:p>
+      <w:pPr>
+        <w:pStyle w:val="LO-normal"/>
         <w:numPr>
           <w:ilvl w:val="0"/>
           <w:numId w:val="7"/>
@@ -1795,12 +2903,20 @@
       </w:pPr>
       <w:r>
         <w:rPr/>
-        <w:t>La documentazione del progetto deve essere prodotta attraverso gli strumenti forniti da “Draw.io” e ”Google Docs”.</w:t>
-      </w:r>
-    </w:p>
-    <w:p>
-      <w:pPr>
-        <w:pStyle w:val="Normal1"/>
+        <w:t>La documentazione del progetto deve essere prodotta attraverso gli strumenti forniti da “</w:t>
+      </w:r>
+      <w:r>
+        <w:rPr/>
+        <w:t>PlantText</w:t>
+      </w:r>
+      <w:r>
+        <w:rPr/>
+        <w:t>”, “Draw.io” e ”Google Docs”.</w:t>
+      </w:r>
+    </w:p>
+    <w:p>
+      <w:pPr>
+        <w:pStyle w:val="LO-normal"/>
         <w:numPr>
           <w:ilvl w:val="0"/>
           <w:numId w:val="7"/>
@@ -1816,7 +2932,7 @@
     </w:p>
     <w:p>
       <w:pPr>
-        <w:pStyle w:val="Normal1"/>
+        <w:pStyle w:val="LO-normal"/>
         <w:numPr>
           <w:ilvl w:val="0"/>
           <w:numId w:val="7"/>
@@ -1831,29 +2947,21 @@
         <w:rPr/>
         <w:t xml:space="preserve">La data di consegna </w:t>
       </w:r>
-      <w:commentRangeStart w:id="0"/>
-      <w:commentRangeStart w:id="1"/>
-      <w:r>
-        <w:rPr/>
-        <w:t>è prevista</w:t>
-      </w:r>
-      <w:r>
-        <w:rPr/>
-      </w:r>
-      <w:commentRangeEnd w:id="1"/>
-      <w:r>
-        <w:commentReference w:id="1"/>
-      </w:r>
-      <w:r>
-        <w:rPr/>
-      </w:r>
-      <w:commentRangeEnd w:id="0"/>
-      <w:r>
-        <w:commentReference w:id="0"/>
-      </w:r>
-      <w:r>
-        <w:rPr/>
-        <w:t xml:space="preserve"> per Febbraio 2024.</w:t>
+      <w:r>
+        <w:rPr/>
+        <w:t>deve essere</w:t>
+      </w:r>
+      <w:r>
+        <w:rPr/>
+        <w:t xml:space="preserve"> </w:t>
+      </w:r>
+      <w:r>
+        <w:rPr/>
+        <w:t>entro</w:t>
+      </w:r>
+      <w:r>
+        <w:rPr/>
+        <w:t xml:space="preserve"> Febbraio 2024.</w:t>
       </w:r>
     </w:p>
     <w:p>
@@ -1861,8 +2969,10 @@
         <w:pStyle w:val="Titolo3"/>
         <w:rPr/>
       </w:pPr>
-      <w:bookmarkStart w:id="20" w:name="_ukjnugbgngbw"/>
-      <w:bookmarkEnd w:id="20"/>
+      <w:bookmarkStart w:id="40" w:name="__RefHeading___Toc640_2474524850"/>
+      <w:bookmarkStart w:id="41" w:name="_ukjnugbgngbw"/>
+      <w:bookmarkEnd w:id="40"/>
+      <w:bookmarkEnd w:id="41"/>
       <w:r>
         <w:rPr>
           <w:color w:val="434343"/>
@@ -1894,7 +3004,7 @@
     </w:p>
     <w:p>
       <w:pPr>
-        <w:pStyle w:val="Normal1"/>
+        <w:pStyle w:val="LO-normal"/>
         <w:numPr>
           <w:ilvl w:val="0"/>
           <w:numId w:val="7"/>
@@ -1910,7 +3020,7 @@
     </w:p>
     <w:p>
       <w:pPr>
-        <w:pStyle w:val="Normal1"/>
+        <w:pStyle w:val="LO-normal"/>
         <w:numPr>
           <w:ilvl w:val="0"/>
           <w:numId w:val="7"/>
@@ -1932,11 +3042,12 @@
     <w:p>
       <w:pPr>
         <w:pStyle w:val="Titolo1"/>
-        <w:spacing w:lineRule="auto" w:line="240" w:before="400" w:after="200"/>
-        <w:rPr/>
-      </w:pPr>
-      <w:bookmarkStart w:id="21" w:name="_oer2rtoto3t1"/>
-      <w:bookmarkEnd w:id="21"/>
+        <w:rPr/>
+      </w:pPr>
+      <w:bookmarkStart w:id="42" w:name="__RefHeading___Toc604_2474524850"/>
+      <w:bookmarkStart w:id="43" w:name="_oer2rtoto3t1"/>
+      <w:bookmarkEnd w:id="42"/>
+      <w:bookmarkEnd w:id="43"/>
       <w:r>
         <w:rPr/>
         <w:t>4.</w:t>
@@ -1946,7 +3057,21 @@
     </w:p>
     <w:p>
       <w:pPr>
-        <w:pStyle w:val="Normal1"/>
+        <w:pStyle w:val="LO-normal"/>
+        <w:rPr/>
+      </w:pPr>
+      <w:r>
+        <w:rPr/>
+        <w:tab/>
+      </w:r>
+      <w:r>
+        <w:rPr/>
+        <w:t>Non sono necessarie in questo documento.</w:t>
+      </w:r>
+    </w:p>
+    <w:p>
+      <w:pPr>
+        <w:pStyle w:val="LO-normal"/>
         <w:ind w:left="0" w:hanging="0"/>
         <w:rPr/>
       </w:pPr>
@@ -1959,8 +3084,10 @@
         <w:pStyle w:val="Titolo1"/>
         <w:rPr/>
       </w:pPr>
-      <w:bookmarkStart w:id="22" w:name="_dc8tg8njrzfr"/>
-      <w:bookmarkEnd w:id="22"/>
+      <w:bookmarkStart w:id="44" w:name="__RefHeading___Toc606_2474524850"/>
+      <w:bookmarkStart w:id="45" w:name="_dc8tg8njrzfr"/>
+      <w:bookmarkEnd w:id="44"/>
+      <w:bookmarkEnd w:id="45"/>
       <w:r>
         <w:rPr/>
         <w:t>5.</w:t>
@@ -1970,7 +3097,7 @@
     </w:p>
     <w:p>
       <w:pPr>
-        <w:pStyle w:val="Normal1"/>
+        <w:pStyle w:val="LO-normal"/>
         <w:rPr/>
       </w:pPr>
       <w:r>
@@ -1987,50 +3114,28 @@
       <w:sdtContent>
         <w:p>
           <w:pPr>
-            <w:pStyle w:val="Normal1"/>
-            <w:widowControl w:val="false"/>
-            <w:tabs>
-              <w:tab w:val="clear" w:pos="720"/>
-              <w:tab w:val="right" w:pos="12000" w:leader="dot"/>
-            </w:tabs>
-            <w:spacing w:lineRule="auto" w:line="240" w:before="60" w:after="0"/>
-            <w:rPr>
-              <w:b/>
-              <w:color w:val="000000"/>
-              <w:u w:val="none"/>
-            </w:rPr>
+            <w:pStyle w:val="Indice1"/>
+            <w:rPr/>
           </w:pPr>
           <w:r>
             <w:fldChar w:fldCharType="begin"/>
           </w:r>
           <w:r>
             <w:rPr>
-              <w:webHidden/>
               <w:rStyle w:val="Saltoaindice"/>
-              <w:u w:val="none"/>
-              <w:b/>
-              <w:color w:val="000000"/>
             </w:rPr>
-            <w:instrText xml:space="preserve"> TOC \z \o "1-9" \u \t "Titolo 1,1,Titolo 2,2,Titolo 3,3,Titolo 4,4,Titolo 5,5,Titolo 6,6" \h</w:instrText>
+            <w:instrText xml:space="preserve"> TOC \o "1-9" \t "Titolo 1,1,Titolo 2,2,Titolo 3,3,Titolo 4,4,Titolo 5,5,Titolo 6,6" \h</w:instrText>
           </w:r>
           <w:r>
             <w:rPr>
-              <w:webHidden/>
               <w:rStyle w:val="Saltoaindice"/>
-              <w:u w:val="none"/>
-              <w:b/>
-              <w:color w:val="000000"/>
             </w:rPr>
             <w:fldChar w:fldCharType="separate"/>
           </w:r>
-          <w:hyperlink w:anchor="_dgam6frwr4w7">
+          <w:hyperlink w:anchor="__RefHeading___Toc602_2474524850">
             <w:r>
               <w:rPr>
-                <w:webHidden/>
                 <w:rStyle w:val="Saltoaindice"/>
-                <w:b/>
-                <w:color w:val="000000"/>
-                <w:u w:val="none"/>
               </w:rPr>
               <w:t>SPECIFICA DEI REQUISITI</w:t>
               <w:tab/>
@@ -2040,27 +3145,13 @@
         </w:p>
         <w:p>
           <w:pPr>
-            <w:pStyle w:val="Normal1"/>
-            <w:widowControl w:val="false"/>
-            <w:tabs>
-              <w:tab w:val="clear" w:pos="720"/>
-              <w:tab w:val="right" w:pos="12000" w:leader="dot"/>
-            </w:tabs>
-            <w:spacing w:lineRule="auto" w:line="240" w:before="60" w:after="0"/>
-            <w:rPr>
-              <w:b/>
-              <w:color w:val="000000"/>
-              <w:u w:val="none"/>
-            </w:rPr>
+            <w:pStyle w:val="Indice1"/>
+            <w:rPr/>
           </w:pPr>
-          <w:hyperlink w:anchor="_123nzy2j0j5o">
+          <w:hyperlink w:anchor="__RefHeading___Toc612_2474524850">
             <w:r>
               <w:rPr>
-                <w:webHidden/>
                 <w:rStyle w:val="Saltoaindice"/>
-                <w:b/>
-                <w:color w:val="000000"/>
-                <w:u w:val="none"/>
               </w:rPr>
               <w:t>1. Introduzione</w:t>
               <w:tab/>
@@ -2070,26 +3161,17 @@
         </w:p>
         <w:p>
           <w:pPr>
-            <w:pStyle w:val="Normal1"/>
-            <w:widowControl w:val="false"/>
+            <w:pStyle w:val="Indice2"/>
             <w:tabs>
-              <w:tab w:val="clear" w:pos="720"/>
-              <w:tab w:val="right" w:pos="12000" w:leader="dot"/>
+              <w:tab w:val="clear" w:pos="8743"/>
+              <w:tab w:val="right" w:pos="9026" w:leader="dot"/>
             </w:tabs>
-            <w:spacing w:lineRule="auto" w:line="240" w:before="60" w:after="0"/>
-            <w:ind w:left="360" w:hanging="0"/>
-            <w:rPr>
-              <w:color w:val="000000"/>
-              <w:u w:val="none"/>
-            </w:rPr>
+            <w:rPr/>
           </w:pPr>
-          <w:hyperlink w:anchor="_8f9cjnrwywml">
+          <w:hyperlink w:anchor="__RefHeading___Toc614_2474524850">
             <w:r>
               <w:rPr>
-                <w:webHidden/>
                 <w:rStyle w:val="Saltoaindice"/>
-                <w:color w:val="000000"/>
-                <w:u w:val="none"/>
               </w:rPr>
               <w:t>1.1 Scopo del documento</w:t>
               <w:tab/>
@@ -2099,26 +3181,17 @@
         </w:p>
         <w:p>
           <w:pPr>
-            <w:pStyle w:val="Normal1"/>
-            <w:widowControl w:val="false"/>
+            <w:pStyle w:val="Indice2"/>
             <w:tabs>
-              <w:tab w:val="clear" w:pos="720"/>
-              <w:tab w:val="right" w:pos="12000" w:leader="dot"/>
+              <w:tab w:val="clear" w:pos="8743"/>
+              <w:tab w:val="right" w:pos="9026" w:leader="dot"/>
             </w:tabs>
-            <w:spacing w:lineRule="auto" w:line="240" w:before="60" w:after="0"/>
-            <w:ind w:left="360" w:hanging="0"/>
-            <w:rPr>
-              <w:color w:val="000000"/>
-              <w:u w:val="none"/>
-            </w:rPr>
+            <w:rPr/>
           </w:pPr>
-          <w:hyperlink w:anchor="_nv2k7ym1ddxa">
+          <w:hyperlink w:anchor="__RefHeading___Toc636_2474524850">
             <w:r>
               <w:rPr>
-                <w:webHidden/>
                 <w:rStyle w:val="Saltoaindice"/>
-                <w:color w:val="000000"/>
-                <w:u w:val="none"/>
               </w:rPr>
               <w:t>1.2 Scopo del prodotto</w:t>
               <w:tab/>
@@ -2128,26 +3201,17 @@
         </w:p>
         <w:p>
           <w:pPr>
-            <w:pStyle w:val="Normal1"/>
-            <w:widowControl w:val="false"/>
+            <w:pStyle w:val="Indice2"/>
             <w:tabs>
-              <w:tab w:val="clear" w:pos="720"/>
-              <w:tab w:val="right" w:pos="12000" w:leader="dot"/>
+              <w:tab w:val="clear" w:pos="8743"/>
+              <w:tab w:val="right" w:pos="9026" w:leader="dot"/>
             </w:tabs>
-            <w:spacing w:lineRule="auto" w:line="240" w:before="60" w:after="0"/>
-            <w:ind w:left="360" w:hanging="0"/>
-            <w:rPr>
-              <w:color w:val="000000"/>
-              <w:u w:val="none"/>
-            </w:rPr>
+            <w:rPr/>
           </w:pPr>
-          <w:hyperlink w:anchor="_aeu3av8tf7yi">
+          <w:hyperlink w:anchor="__RefHeading___Toc634_2474524850">
             <w:r>
               <w:rPr>
-                <w:webHidden/>
                 <w:rStyle w:val="Saltoaindice"/>
-                <w:color w:val="000000"/>
-                <w:u w:val="none"/>
               </w:rPr>
               <w:t>1.3 Definizioni, Acronimi e Abbreviazioni:</w:t>
               <w:tab/>
@@ -2157,87 +3221,19 @@
         </w:p>
         <w:p>
           <w:pPr>
-            <w:pStyle w:val="Normal1"/>
-            <w:widowControl w:val="false"/>
+            <w:pStyle w:val="Indice2"/>
             <w:tabs>
-              <w:tab w:val="clear" w:pos="720"/>
-              <w:tab w:val="right" w:pos="12000" w:leader="dot"/>
+              <w:tab w:val="clear" w:pos="8743"/>
+              <w:tab w:val="right" w:pos="9026" w:leader="dot"/>
             </w:tabs>
-            <w:spacing w:lineRule="auto" w:line="240" w:before="60" w:after="0"/>
-            <w:ind w:left="360" w:hanging="0"/>
-            <w:rPr>
-              <w:color w:val="000000"/>
-              <w:u w:val="none"/>
-            </w:rPr>
+            <w:rPr/>
           </w:pPr>
-          <w:hyperlink w:anchor="_iqpxiii8bhv2">
+          <w:hyperlink w:anchor="__RefHeading___Toc616_2474524850">
             <w:r>
               <w:rPr>
-                <w:webHidden/>
                 <w:rStyle w:val="Saltoaindice"/>
-                <w:color w:val="000000"/>
-                <w:u w:val="none"/>
               </w:rPr>
               <w:t>1.4 Riferimenti</w:t>
-              <w:tab/>
-              <w:t>1</w:t>
-            </w:r>
-          </w:hyperlink>
-        </w:p>
-        <w:p>
-          <w:pPr>
-            <w:pStyle w:val="Normal1"/>
-            <w:widowControl w:val="false"/>
-            <w:tabs>
-              <w:tab w:val="clear" w:pos="720"/>
-              <w:tab w:val="right" w:pos="12000" w:leader="dot"/>
-            </w:tabs>
-            <w:spacing w:lineRule="auto" w:line="240" w:before="60" w:after="0"/>
-            <w:ind w:left="360" w:hanging="0"/>
-            <w:rPr>
-              <w:color w:val="000000"/>
-              <w:u w:val="none"/>
-            </w:rPr>
-          </w:pPr>
-          <w:hyperlink w:anchor="_ct995fpucs8d">
-            <w:r>
-              <w:rPr>
-                <w:webHidden/>
-                <w:rStyle w:val="Saltoaindice"/>
-                <w:color w:val="000000"/>
-                <w:u w:val="none"/>
-              </w:rPr>
-              <w:t>1.5 Descrizione del resto del documento</w:t>
-              <w:tab/>
-              <w:t>1</w:t>
-            </w:r>
-          </w:hyperlink>
-        </w:p>
-        <w:p>
-          <w:pPr>
-            <w:pStyle w:val="Normal1"/>
-            <w:widowControl w:val="false"/>
-            <w:tabs>
-              <w:tab w:val="clear" w:pos="720"/>
-              <w:tab w:val="right" w:pos="12000" w:leader="dot"/>
-            </w:tabs>
-            <w:spacing w:lineRule="auto" w:line="240" w:before="60" w:after="0"/>
-            <w:rPr>
-              <w:b/>
-              <w:color w:val="000000"/>
-              <w:u w:val="none"/>
-            </w:rPr>
-          </w:pPr>
-          <w:hyperlink w:anchor="_6w9d7e3fg306">
-            <w:r>
-              <w:rPr>
-                <w:webHidden/>
-                <w:rStyle w:val="Saltoaindice"/>
-                <w:b/>
-                <w:color w:val="000000"/>
-                <w:u w:val="none"/>
-              </w:rPr>
-              <w:t>2. Descrizione generale:</w:t>
               <w:tab/>
               <w:t>2</w:t>
             </w:r>
@@ -2245,28 +3241,19 @@
         </w:p>
         <w:p>
           <w:pPr>
-            <w:pStyle w:val="Normal1"/>
-            <w:widowControl w:val="false"/>
+            <w:pStyle w:val="Indice2"/>
             <w:tabs>
-              <w:tab w:val="clear" w:pos="720"/>
-              <w:tab w:val="right" w:pos="12000" w:leader="dot"/>
+              <w:tab w:val="clear" w:pos="8743"/>
+              <w:tab w:val="right" w:pos="9026" w:leader="dot"/>
             </w:tabs>
-            <w:spacing w:lineRule="auto" w:line="240" w:before="60" w:after="0"/>
-            <w:ind w:left="360" w:hanging="0"/>
-            <w:rPr>
-              <w:color w:val="000000"/>
-              <w:u w:val="none"/>
-            </w:rPr>
+            <w:rPr/>
           </w:pPr>
-          <w:hyperlink w:anchor="_cwpzit200xv2">
+          <w:hyperlink w:anchor="__RefHeading___Toc632_2474524850">
             <w:r>
               <w:rPr>
-                <w:webHidden/>
                 <w:rStyle w:val="Saltoaindice"/>
-                <w:color w:val="000000"/>
-                <w:u w:val="none"/>
               </w:rPr>
-              <w:t>2.1 Prospettiva del prodotto</w:t>
+              <w:t>1.5 Descrizione del resto del documento</w:t>
               <w:tab/>
               <w:t>2</w:t>
             </w:r>
@@ -2274,57 +3261,15 @@
         </w:p>
         <w:p>
           <w:pPr>
-            <w:pStyle w:val="Normal1"/>
-            <w:widowControl w:val="false"/>
-            <w:tabs>
-              <w:tab w:val="clear" w:pos="720"/>
-              <w:tab w:val="right" w:pos="12000" w:leader="dot"/>
-            </w:tabs>
-            <w:spacing w:lineRule="auto" w:line="240" w:before="60" w:after="0"/>
-            <w:ind w:left="360" w:hanging="0"/>
-            <w:rPr>
-              <w:color w:val="000000"/>
-              <w:u w:val="none"/>
-            </w:rPr>
+            <w:pStyle w:val="Indice1"/>
+            <w:rPr/>
           </w:pPr>
-          <w:hyperlink w:anchor="_2pw52kpfof55">
+          <w:hyperlink w:anchor="__RefHeading___Toc610_2474524850">
             <w:r>
               <w:rPr>
-                <w:webHidden/>
                 <w:rStyle w:val="Saltoaindice"/>
-                <w:color w:val="000000"/>
-                <w:u w:val="none"/>
               </w:rPr>
-              <w:t>2.2 Funzioni del prodotto</w:t>
-              <w:tab/>
-              <w:t>2</w:t>
-            </w:r>
-          </w:hyperlink>
-        </w:p>
-        <w:p>
-          <w:pPr>
-            <w:pStyle w:val="Normal1"/>
-            <w:widowControl w:val="false"/>
-            <w:tabs>
-              <w:tab w:val="clear" w:pos="720"/>
-              <w:tab w:val="right" w:pos="12000" w:leader="dot"/>
-            </w:tabs>
-            <w:spacing w:lineRule="auto" w:line="240" w:before="60" w:after="0"/>
-            <w:ind w:left="360" w:hanging="0"/>
-            <w:rPr>
-              <w:color w:val="000000"/>
-              <w:u w:val="none"/>
-            </w:rPr>
-          </w:pPr>
-          <w:hyperlink w:anchor="_xmwc2glm7tje">
-            <w:r>
-              <w:rPr>
-                <w:webHidden/>
-                <w:rStyle w:val="Saltoaindice"/>
-                <w:color w:val="000000"/>
-                <w:u w:val="none"/>
-              </w:rPr>
-              <w:t>2.3 Caratteristiche utente</w:t>
+              <w:t>2. Descrizione generale:</w:t>
               <w:tab/>
               <w:t>3</w:t>
             </w:r>
@@ -2332,28 +3277,19 @@
         </w:p>
         <w:p>
           <w:pPr>
-            <w:pStyle w:val="Normal1"/>
-            <w:widowControl w:val="false"/>
+            <w:pStyle w:val="Indice2"/>
             <w:tabs>
-              <w:tab w:val="clear" w:pos="720"/>
-              <w:tab w:val="right" w:pos="12000" w:leader="dot"/>
+              <w:tab w:val="clear" w:pos="8743"/>
+              <w:tab w:val="right" w:pos="9026" w:leader="dot"/>
             </w:tabs>
-            <w:spacing w:lineRule="auto" w:line="240" w:before="60" w:after="0"/>
-            <w:ind w:left="360" w:hanging="0"/>
-            <w:rPr>
-              <w:color w:val="000000"/>
-              <w:u w:val="none"/>
-            </w:rPr>
+            <w:rPr/>
           </w:pPr>
-          <w:hyperlink w:anchor="_792e9t5c6b9i">
+          <w:hyperlink w:anchor="__RefHeading___Toc630_2474524850">
             <w:r>
               <w:rPr>
-                <w:webHidden/>
                 <w:rStyle w:val="Saltoaindice"/>
-                <w:color w:val="000000"/>
-                <w:u w:val="none"/>
               </w:rPr>
-              <w:t>2.4 Vincoli generali</w:t>
+              <w:t>2.1 Prospettiva del prodotto</w:t>
               <w:tab/>
               <w:t>3</w:t>
             </w:r>
@@ -2361,28 +3297,19 @@
         </w:p>
         <w:p>
           <w:pPr>
-            <w:pStyle w:val="Normal1"/>
-            <w:widowControl w:val="false"/>
+            <w:pStyle w:val="Indice2"/>
             <w:tabs>
-              <w:tab w:val="clear" w:pos="720"/>
-              <w:tab w:val="right" w:pos="12000" w:leader="dot"/>
+              <w:tab w:val="clear" w:pos="8743"/>
+              <w:tab w:val="right" w:pos="9026" w:leader="dot"/>
             </w:tabs>
-            <w:spacing w:lineRule="auto" w:line="240" w:before="60" w:after="0"/>
-            <w:ind w:left="360" w:hanging="0"/>
-            <w:rPr>
-              <w:color w:val="000000"/>
-              <w:u w:val="none"/>
-            </w:rPr>
+            <w:rPr/>
           </w:pPr>
-          <w:hyperlink w:anchor="_aigrxbswkyvg">
+          <w:hyperlink w:anchor="__RefHeading___Toc628_2474524850">
             <w:r>
               <w:rPr>
-                <w:webHidden/>
                 <w:rStyle w:val="Saltoaindice"/>
-                <w:color w:val="000000"/>
-                <w:u w:val="none"/>
               </w:rPr>
-              <w:t>2.5 Presupposti e dipendenze</w:t>
+              <w:t>2.2 Funzioni del prodotto</w:t>
               <w:tab/>
               <w:t>3</w:t>
             </w:r>
@@ -2390,29 +3317,19 @@
         </w:p>
         <w:p>
           <w:pPr>
-            <w:pStyle w:val="Normal1"/>
-            <w:widowControl w:val="false"/>
+            <w:pStyle w:val="Indice2"/>
             <w:tabs>
-              <w:tab w:val="clear" w:pos="720"/>
-              <w:tab w:val="right" w:pos="12000" w:leader="dot"/>
+              <w:tab w:val="clear" w:pos="8743"/>
+              <w:tab w:val="right" w:pos="9026" w:leader="dot"/>
             </w:tabs>
-            <w:spacing w:lineRule="auto" w:line="240" w:before="60" w:after="0"/>
-            <w:rPr>
-              <w:b/>
-              <w:color w:val="000000"/>
-              <w:u w:val="none"/>
-            </w:rPr>
+            <w:rPr/>
           </w:pPr>
-          <w:hyperlink w:anchor="_fvbcqu9k9rg2">
+          <w:hyperlink w:anchor="__RefHeading___Toc626_2474524850">
             <w:r>
               <w:rPr>
-                <w:webHidden/>
                 <w:rStyle w:val="Saltoaindice"/>
-                <w:b/>
-                <w:color w:val="000000"/>
-                <w:u w:val="none"/>
               </w:rPr>
-              <w:t>3. Requisiti specifici:</w:t>
+              <w:t>2.3 Caratteristiche utente</w:t>
               <w:tab/>
               <w:t>4</w:t>
             </w:r>
@@ -2420,28 +3337,19 @@
         </w:p>
         <w:p>
           <w:pPr>
-            <w:pStyle w:val="Normal1"/>
-            <w:widowControl w:val="false"/>
+            <w:pStyle w:val="Indice2"/>
             <w:tabs>
-              <w:tab w:val="clear" w:pos="720"/>
-              <w:tab w:val="right" w:pos="12000" w:leader="dot"/>
+              <w:tab w:val="clear" w:pos="8743"/>
+              <w:tab w:val="right" w:pos="9026" w:leader="dot"/>
             </w:tabs>
-            <w:spacing w:lineRule="auto" w:line="240" w:before="60" w:after="0"/>
-            <w:ind w:left="360" w:hanging="0"/>
-            <w:rPr>
-              <w:color w:val="000000"/>
-              <w:u w:val="none"/>
-            </w:rPr>
+            <w:rPr/>
           </w:pPr>
-          <w:hyperlink w:anchor="_bqcogprhzxn3">
+          <w:hyperlink w:anchor="__RefHeading___Toc624_2474524850">
             <w:r>
               <w:rPr>
-                <w:webHidden/>
                 <w:rStyle w:val="Saltoaindice"/>
-                <w:color w:val="000000"/>
-                <w:u w:val="none"/>
               </w:rPr>
-              <w:t>3.1 Requisiti funzionali:</w:t>
+              <w:t>2.4 Vincoli generali</w:t>
               <w:tab/>
               <w:t>4</w:t>
             </w:r>
@@ -2449,28 +3357,19 @@
         </w:p>
         <w:p>
           <w:pPr>
-            <w:pStyle w:val="Normal1"/>
-            <w:widowControl w:val="false"/>
+            <w:pStyle w:val="Indice2"/>
             <w:tabs>
-              <w:tab w:val="clear" w:pos="720"/>
-              <w:tab w:val="right" w:pos="12000" w:leader="dot"/>
+              <w:tab w:val="clear" w:pos="8743"/>
+              <w:tab w:val="right" w:pos="9026" w:leader="dot"/>
             </w:tabs>
-            <w:spacing w:lineRule="auto" w:line="240" w:before="60" w:after="0"/>
-            <w:ind w:left="720" w:hanging="0"/>
-            <w:rPr>
-              <w:color w:val="000000"/>
-              <w:u w:val="none"/>
-            </w:rPr>
+            <w:rPr/>
           </w:pPr>
-          <w:hyperlink w:anchor="_xeh0385pqaih">
+          <w:hyperlink w:anchor="__RefHeading___Toc622_2474524850">
             <w:r>
               <w:rPr>
-                <w:webHidden/>
                 <w:rStyle w:val="Saltoaindice"/>
-                <w:color w:val="000000"/>
-                <w:u w:val="none"/>
               </w:rPr>
-              <w:t>3.2.1 Requisiti Utente:</w:t>
+              <w:t>2.5 Presupposti e dipendenze</w:t>
               <w:tab/>
               <w:t>4</w:t>
             </w:r>
@@ -2478,28 +3377,15 @@
         </w:p>
         <w:p>
           <w:pPr>
-            <w:pStyle w:val="Normal1"/>
-            <w:widowControl w:val="false"/>
-            <w:tabs>
-              <w:tab w:val="clear" w:pos="720"/>
-              <w:tab w:val="right" w:pos="12000" w:leader="dot"/>
-            </w:tabs>
-            <w:spacing w:lineRule="auto" w:line="240" w:before="60" w:after="0"/>
-            <w:ind w:left="720" w:hanging="0"/>
-            <w:rPr>
-              <w:color w:val="000000"/>
-              <w:u w:val="none"/>
-            </w:rPr>
+            <w:pStyle w:val="Indice1"/>
+            <w:rPr/>
           </w:pPr>
-          <w:hyperlink w:anchor="_xj029673ecf2">
+          <w:hyperlink w:anchor="__RefHeading___Toc608_2474524850">
             <w:r>
               <w:rPr>
-                <w:webHidden/>
                 <w:rStyle w:val="Saltoaindice"/>
-                <w:color w:val="000000"/>
-                <w:u w:val="none"/>
               </w:rPr>
-              <w:t>3.2.2 Requisiti Artista:</w:t>
+              <w:t>3. Requisiti specifici:</w:t>
               <w:tab/>
               <w:t>5</w:t>
             </w:r>
@@ -2507,28 +3393,19 @@
         </w:p>
         <w:p>
           <w:pPr>
-            <w:pStyle w:val="Normal1"/>
-            <w:widowControl w:val="false"/>
+            <w:pStyle w:val="Indice2"/>
             <w:tabs>
-              <w:tab w:val="clear" w:pos="720"/>
-              <w:tab w:val="right" w:pos="12000" w:leader="dot"/>
+              <w:tab w:val="clear" w:pos="8743"/>
+              <w:tab w:val="right" w:pos="9026" w:leader="dot"/>
             </w:tabs>
-            <w:spacing w:lineRule="auto" w:line="240" w:before="60" w:after="0"/>
-            <w:ind w:left="360" w:hanging="0"/>
-            <w:rPr>
-              <w:color w:val="000000"/>
-              <w:u w:val="none"/>
-            </w:rPr>
+            <w:rPr/>
           </w:pPr>
-          <w:hyperlink w:anchor="_gg19xrlzyljy">
+          <w:hyperlink w:anchor="__RefHeading___Toc620_2474524850">
             <w:r>
               <w:rPr>
-                <w:webHidden/>
                 <w:rStyle w:val="Saltoaindice"/>
-                <w:color w:val="000000"/>
-                <w:u w:val="none"/>
               </w:rPr>
-              <w:t>3.2 Requisiti non funzionali:</w:t>
+              <w:t>3.1 Requisiti funzionali:</w:t>
               <w:tab/>
               <w:t>5</w:t>
             </w:r>
@@ -2536,28 +3413,19 @@
         </w:p>
         <w:p>
           <w:pPr>
-            <w:pStyle w:val="Normal1"/>
-            <w:widowControl w:val="false"/>
+            <w:pStyle w:val="Indice3"/>
             <w:tabs>
-              <w:tab w:val="clear" w:pos="720"/>
-              <w:tab w:val="right" w:pos="12000" w:leader="dot"/>
+              <w:tab w:val="clear" w:pos="8459"/>
+              <w:tab w:val="right" w:pos="9026" w:leader="dot"/>
             </w:tabs>
-            <w:spacing w:lineRule="auto" w:line="240" w:before="60" w:after="0"/>
-            <w:ind w:left="720" w:hanging="0"/>
-            <w:rPr>
-              <w:color w:val="000000"/>
-              <w:u w:val="none"/>
-            </w:rPr>
+            <w:rPr/>
           </w:pPr>
-          <w:hyperlink w:anchor="_au85trw9268a">
+          <w:hyperlink w:anchor="__RefHeading___Toc638_2474524850">
             <w:r>
               <w:rPr>
-                <w:webHidden/>
                 <w:rStyle w:val="Saltoaindice"/>
-                <w:color w:val="000000"/>
-                <w:u w:val="none"/>
               </w:rPr>
-              <w:t>3.2.1 Requisiti del prodotto:</w:t>
+              <w:t>3.2.1 Requisiti Utente:</w:t>
               <w:tab/>
               <w:t>5</w:t>
             </w:r>
@@ -2565,87 +3433,19 @@
         </w:p>
         <w:p>
           <w:pPr>
-            <w:pStyle w:val="Normal1"/>
-            <w:widowControl w:val="false"/>
+            <w:pStyle w:val="Indice3"/>
             <w:tabs>
-              <w:tab w:val="clear" w:pos="720"/>
-              <w:tab w:val="right" w:pos="12000" w:leader="dot"/>
+              <w:tab w:val="clear" w:pos="8459"/>
+              <w:tab w:val="right" w:pos="9026" w:leader="dot"/>
             </w:tabs>
-            <w:spacing w:lineRule="auto" w:line="240" w:before="60" w:after="0"/>
-            <w:ind w:left="720" w:hanging="0"/>
-            <w:rPr>
-              <w:color w:val="000000"/>
-              <w:u w:val="none"/>
-            </w:rPr>
+            <w:rPr/>
           </w:pPr>
-          <w:hyperlink w:anchor="_lnkk315bjgg7">
+          <w:hyperlink w:anchor="__RefHeading___Toc646_2474524850">
             <w:r>
               <w:rPr>
-                <w:webHidden/>
                 <w:rStyle w:val="Saltoaindice"/>
-                <w:color w:val="000000"/>
-                <w:u w:val="none"/>
               </w:rPr>
-              <w:t>3.2.2 Requisiti organizzativi:</w:t>
-              <w:tab/>
-              <w:t>5</w:t>
-            </w:r>
-          </w:hyperlink>
-        </w:p>
-        <w:p>
-          <w:pPr>
-            <w:pStyle w:val="Normal1"/>
-            <w:widowControl w:val="false"/>
-            <w:tabs>
-              <w:tab w:val="clear" w:pos="720"/>
-              <w:tab w:val="right" w:pos="12000" w:leader="dot"/>
-            </w:tabs>
-            <w:spacing w:lineRule="auto" w:line="240" w:before="60" w:after="0"/>
-            <w:ind w:left="720" w:hanging="0"/>
-            <w:rPr>
-              <w:color w:val="000000"/>
-              <w:u w:val="none"/>
-            </w:rPr>
-          </w:pPr>
-          <w:hyperlink w:anchor="_ukjnugbgngbw">
-            <w:r>
-              <w:rPr>
-                <w:webHidden/>
-                <w:rStyle w:val="Saltoaindice"/>
-                <w:color w:val="000000"/>
-                <w:u w:val="none"/>
-              </w:rPr>
-              <w:t>3.2.3 Requisiti esterni:</w:t>
-              <w:tab/>
-              <w:t>5</w:t>
-            </w:r>
-          </w:hyperlink>
-        </w:p>
-        <w:p>
-          <w:pPr>
-            <w:pStyle w:val="Normal1"/>
-            <w:widowControl w:val="false"/>
-            <w:tabs>
-              <w:tab w:val="clear" w:pos="720"/>
-              <w:tab w:val="right" w:pos="12000" w:leader="dot"/>
-            </w:tabs>
-            <w:spacing w:lineRule="auto" w:line="240" w:before="60" w:after="0"/>
-            <w:rPr>
-              <w:b/>
-              <w:color w:val="000000"/>
-              <w:u w:val="none"/>
-            </w:rPr>
-          </w:pPr>
-          <w:hyperlink w:anchor="_oer2rtoto3t1">
-            <w:r>
-              <w:rPr>
-                <w:webHidden/>
-                <w:rStyle w:val="Saltoaindice"/>
-                <w:b/>
-                <w:color w:val="000000"/>
-                <w:u w:val="none"/>
-              </w:rPr>
-              <w:t>4. Appendici</w:t>
+              <w:t>3.2.2 Requisiti Artista:</w:t>
               <w:tab/>
               <w:t>6</w:t>
             </w:r>
@@ -2653,39 +3453,118 @@
         </w:p>
         <w:p>
           <w:pPr>
-            <w:pStyle w:val="Normal1"/>
-            <w:widowControl w:val="false"/>
+            <w:pStyle w:val="Indice2"/>
             <w:tabs>
-              <w:tab w:val="clear" w:pos="720"/>
-              <w:tab w:val="right" w:pos="12000" w:leader="dot"/>
+              <w:tab w:val="clear" w:pos="8743"/>
+              <w:tab w:val="right" w:pos="9026" w:leader="dot"/>
             </w:tabs>
-            <w:spacing w:lineRule="auto" w:line="240" w:before="60" w:after="0"/>
-            <w:rPr>
-              <w:b/>
-              <w:color w:val="000000"/>
-              <w:u w:val="none"/>
-            </w:rPr>
+            <w:rPr/>
           </w:pPr>
-          <w:hyperlink w:anchor="_dc8tg8njrzfr">
+          <w:hyperlink w:anchor="__RefHeading___Toc618_2474524850">
             <w:r>
               <w:rPr>
-                <w:webHidden/>
                 <w:rStyle w:val="Saltoaindice"/>
-                <w:b/>
-                <w:color w:val="000000"/>
-                <w:u w:val="none"/>
+              </w:rPr>
+              <w:t>3.2 Requisiti non funzionali:</w:t>
+              <w:tab/>
+              <w:t>6</w:t>
+            </w:r>
+          </w:hyperlink>
+        </w:p>
+        <w:p>
+          <w:pPr>
+            <w:pStyle w:val="Indice3"/>
+            <w:tabs>
+              <w:tab w:val="clear" w:pos="8459"/>
+              <w:tab w:val="right" w:pos="9026" w:leader="dot"/>
+            </w:tabs>
+            <w:rPr/>
+          </w:pPr>
+          <w:hyperlink w:anchor="__RefHeading___Toc644_2474524850">
+            <w:r>
+              <w:rPr>
+                <w:rStyle w:val="Saltoaindice"/>
+              </w:rPr>
+              <w:t>3.2.1 Requisiti del prodotto:</w:t>
+              <w:tab/>
+              <w:t>6</w:t>
+            </w:r>
+          </w:hyperlink>
+        </w:p>
+        <w:p>
+          <w:pPr>
+            <w:pStyle w:val="Indice3"/>
+            <w:tabs>
+              <w:tab w:val="clear" w:pos="8459"/>
+              <w:tab w:val="right" w:pos="9026" w:leader="dot"/>
+            </w:tabs>
+            <w:rPr/>
+          </w:pPr>
+          <w:hyperlink w:anchor="__RefHeading___Toc642_2474524850">
+            <w:r>
+              <w:rPr>
+                <w:rStyle w:val="Saltoaindice"/>
+              </w:rPr>
+              <w:t>3.2.2 Requisiti organizzativi:</w:t>
+              <w:tab/>
+              <w:t>6</w:t>
+            </w:r>
+          </w:hyperlink>
+        </w:p>
+        <w:p>
+          <w:pPr>
+            <w:pStyle w:val="Indice3"/>
+            <w:tabs>
+              <w:tab w:val="clear" w:pos="8459"/>
+              <w:tab w:val="right" w:pos="9026" w:leader="dot"/>
+            </w:tabs>
+            <w:rPr/>
+          </w:pPr>
+          <w:hyperlink w:anchor="__RefHeading___Toc640_2474524850">
+            <w:r>
+              <w:rPr>
+                <w:rStyle w:val="Saltoaindice"/>
+              </w:rPr>
+              <w:t>3.2.3 Requisiti esterni:</w:t>
+              <w:tab/>
+              <w:t>6</w:t>
+            </w:r>
+          </w:hyperlink>
+        </w:p>
+        <w:p>
+          <w:pPr>
+            <w:pStyle w:val="Indice1"/>
+            <w:rPr/>
+          </w:pPr>
+          <w:hyperlink w:anchor="__RefHeading___Toc604_2474524850">
+            <w:r>
+              <w:rPr>
+                <w:rStyle w:val="Saltoaindice"/>
+              </w:rPr>
+              <w:t>4. Appendici</w:t>
+              <w:tab/>
+              <w:t>7</w:t>
+            </w:r>
+          </w:hyperlink>
+        </w:p>
+        <w:p>
+          <w:pPr>
+            <w:pStyle w:val="Indice1"/>
+            <w:rPr/>
+          </w:pPr>
+          <w:hyperlink w:anchor="__RefHeading___Toc606_2474524850">
+            <w:r>
+              <w:rPr>
+                <w:rStyle w:val="Saltoaindice"/>
               </w:rPr>
               <w:t>5. Indice</w:t>
               <w:tab/>
-              <w:t>6</w:t>
+              <w:t>7</w:t>
             </w:r>
           </w:hyperlink>
           <w:r>
             <w:rPr>
               <w:rStyle w:val="Saltoaindice"/>
-              <w:u w:val="none"/>
-              <w:b/>
-              <w:color w:val="000000"/>
             </w:rPr>
             <w:fldChar w:fldCharType="end"/>
           </w:r>
@@ -2694,7 +3573,7 @@
     </w:sdt>
     <w:p>
       <w:pPr>
-        <w:pStyle w:val="Normal1"/>
+        <w:pStyle w:val="LO-normal"/>
         <w:rPr/>
       </w:pPr>
       <w:r>
@@ -2702,8 +3581,8 @@
       </w:r>
     </w:p>
     <w:sectPr>
-      <w:headerReference w:type="default" r:id="rId2"/>
-      <w:footerReference w:type="default" r:id="rId3"/>
+      <w:headerReference w:type="default" r:id="rId6"/>
+      <w:footerReference w:type="default" r:id="rId7"/>
       <w:type w:val="nextPage"/>
       <w:pgSz w:w="11906" w:h="16838"/>
       <w:pgMar w:left="1440" w:right="1440" w:gutter="0" w:header="720" w:top="1440" w:footer="720" w:bottom="1440"/>
@@ -2716,132 +3595,11 @@
 </w:document>
 </file>
 
-<file path=word/comments.xml><?xml version="1.0" encoding="utf-8"?>
-<w:comments xmlns:o="urn:schemas-microsoft-com:office:office" xmlns:r="http://schemas.openxmlformats.org/officeDocument/2006/relationships" xmlns:v="urn:schemas-microsoft-com:vml" xmlns:w="http://schemas.openxmlformats.org/wordprocessingml/2006/main" xmlns:w10="urn:schemas-microsoft-com:office:word" xmlns:wp="http://schemas.openxmlformats.org/drawingml/2006/wordprocessingDrawing" xmlns:wps="http://schemas.microsoft.com/office/word/2010/wordprocessingShape" xmlns:wpg="http://schemas.microsoft.com/office/word/2010/wordprocessingGroup" xmlns:mc="http://schemas.openxmlformats.org/markup-compatibility/2006" xmlns:wp14="http://schemas.microsoft.com/office/word/2010/wordprocessingDrawing" xmlns:w14="http://schemas.microsoft.com/office/word/2010/wordml" xmlns:w15="http://schemas.microsoft.com/office/word/2012/wordml" mc:Ignorable="w14 wp14 w15">
-  <w:comment w:id="1" w:author="Giorgio Giacomotti" w:date="2023-11-28T15:57:15Z" w:initials="">
-    <w:p>
-      <w:pPr>
-        <w:overflowPunct w:val="false"/>
-        <w:spacing w:lineRule="auto" w:line="240"/>
-        <w:rPr/>
-      </w:pPr>
-      <w:r>
-        <w:rPr>
-          <w:rFonts w:ascii="Arial" w:hAnsi="Arial" w:eastAsia="Arial" w:cs="Arial"/>
-          <w:b w:val="false"/>
-          <w:i w:val="false"/>
-          <w:caps w:val="false"/>
-          <w:smallCaps w:val="false"/>
-          <w:strike w:val="false"/>
-          <w:dstrike w:val="false"/>
-          <w:color w:val="000000"/>
-          <w:position w:val="0"/>
-          <w:sz w:val="22"/>
-          <w:sz w:val="22"/>
-          <w:szCs w:val="22"/>
-          <w:u w:val="none"/>
-          <w:shd w:fill="auto" w:val="clear"/>
-          <w:vertAlign w:val="baseline"/>
-          <w:lang w:val="en-US" w:eastAsia="en-US" w:bidi="en-US"/>
-        </w:rPr>
-        <w:t>sostituirei con "entro"... sono requisiti, io non metterei delle previsioni</w:t>
-      </w:r>
-    </w:p>
-  </w:comment>
-  <w:comment w:id="0" w:author="Giorgio Giacomotti" w:date="2023-11-28T15:59:11Z" w:initials="">
-    <w:p>
-      <w:pPr>
-        <w:overflowPunct w:val="false"/>
-        <w:spacing w:lineRule="auto" w:line="240"/>
-        <w:rPr/>
-      </w:pPr>
-      <w:r>
-        <w:rPr>
-          <w:rFonts w:ascii="Arial" w:hAnsi="Arial" w:eastAsia="Arial" w:cs="Arial"/>
-          <w:b w:val="false"/>
-          <w:i w:val="false"/>
-          <w:caps w:val="false"/>
-          <w:smallCaps w:val="false"/>
-          <w:strike w:val="false"/>
-          <w:dstrike w:val="false"/>
-          <w:color w:val="000000"/>
-          <w:position w:val="0"/>
-          <w:sz w:val="22"/>
-          <w:sz w:val="22"/>
-          <w:szCs w:val="22"/>
-          <w:u w:val="none"/>
-          <w:shd w:fill="auto" w:val="clear"/>
-          <w:vertAlign w:val="baseline"/>
-          <w:lang w:val="en-US" w:eastAsia="en-US" w:bidi="en-US"/>
-        </w:rPr>
-        <w:t>Non vendo sogni, ma solide realtà.   - Roberto Carlino</w:t>
-      </w:r>
-    </w:p>
-    <w:p>
-      <w:pPr>
-        <w:overflowPunct w:val="false"/>
-        <w:spacing w:lineRule="auto" w:line="240"/>
-        <w:rPr/>
-      </w:pPr>
-      <w:r>
-        <w:rPr>
-          <w:rFonts w:ascii="Arial" w:hAnsi="Arial" w:eastAsia="Arial" w:cs="Arial"/>
-          <w:b w:val="false"/>
-          <w:i w:val="false"/>
-          <w:caps w:val="false"/>
-          <w:smallCaps w:val="false"/>
-          <w:strike w:val="false"/>
-          <w:dstrike w:val="false"/>
-          <w:color w:val="000000"/>
-          <w:position w:val="0"/>
-          <w:sz w:val="22"/>
-          <w:sz w:val="22"/>
-          <w:szCs w:val="22"/>
-          <w:u w:val="none"/>
-          <w:shd w:fill="auto" w:val="clear"/>
-          <w:vertAlign w:val="baseline"/>
-          <w:lang w:val="en-US" w:eastAsia="en-US" w:bidi="en-US"/>
-        </w:rPr>
-        <w:t>1 reazione in totale</w:t>
-      </w:r>
-    </w:p>
-    <w:p>
-      <w:pPr>
-        <w:overflowPunct w:val="false"/>
-        <w:spacing w:lineRule="auto" w:line="240"/>
-        <w:rPr/>
-      </w:pPr>
-      <w:r>
-        <w:rPr>
-          <w:rFonts w:ascii="Arial" w:hAnsi="Arial" w:eastAsia="Arial" w:cs="Arial"/>
-          <w:b w:val="false"/>
-          <w:i w:val="false"/>
-          <w:caps w:val="false"/>
-          <w:smallCaps w:val="false"/>
-          <w:strike w:val="false"/>
-          <w:dstrike w:val="false"/>
-          <w:color w:val="000000"/>
-          <w:position w:val="0"/>
-          <w:sz w:val="22"/>
-          <w:sz w:val="22"/>
-          <w:szCs w:val="22"/>
-          <w:u w:val="none"/>
-          <w:shd w:fill="auto" w:val="clear"/>
-          <w:vertAlign w:val="baseline"/>
-          <w:lang w:val="en-US" w:eastAsia="en-US" w:bidi="en-US"/>
-        </w:rPr>
-        <w:t>ROBERTO SCHIFANO ha aggiunto la reazione 😂 (2023-11-28 13:12 PM)</w:t>
-      </w:r>
-    </w:p>
-  </w:comment>
-</w:comments>
-</file>
-
 <file path=word/footer1.xml><?xml version="1.0" encoding="utf-8"?>
 <w:ftr xmlns:o="urn:schemas-microsoft-com:office:office" xmlns:r="http://schemas.openxmlformats.org/officeDocument/2006/relationships" xmlns:v="urn:schemas-microsoft-com:vml" xmlns:w="http://schemas.openxmlformats.org/wordprocessingml/2006/main" xmlns:w10="urn:schemas-microsoft-com:office:word" xmlns:wp="http://schemas.openxmlformats.org/drawingml/2006/wordprocessingDrawing" xmlns:wps="http://schemas.microsoft.com/office/word/2010/wordprocessingShape" xmlns:wpg="http://schemas.microsoft.com/office/word/2010/wordprocessingGroup" xmlns:mc="http://schemas.openxmlformats.org/markup-compatibility/2006" xmlns:wp14="http://schemas.microsoft.com/office/word/2010/wordprocessingDrawing" xmlns:w14="http://schemas.microsoft.com/office/word/2010/wordml" xmlns:w15="http://schemas.microsoft.com/office/word/2012/wordml" mc:Ignorable="w14 wp14 w15">
   <w:p>
     <w:pPr>
-      <w:pStyle w:val="Normal1"/>
+      <w:pStyle w:val="LO-normal"/>
       <w:rPr/>
     </w:pPr>
     <w:r>
@@ -2855,7 +3613,7 @@
 <w:hdr xmlns:o="urn:schemas-microsoft-com:office:office" xmlns:r="http://schemas.openxmlformats.org/officeDocument/2006/relationships" xmlns:v="urn:schemas-microsoft-com:vml" xmlns:w="http://schemas.openxmlformats.org/wordprocessingml/2006/main" xmlns:w10="urn:schemas-microsoft-com:office:word" xmlns:wp="http://schemas.openxmlformats.org/drawingml/2006/wordprocessingDrawing" xmlns:wps="http://schemas.microsoft.com/office/word/2010/wordprocessingShape" xmlns:wpg="http://schemas.microsoft.com/office/word/2010/wordprocessingGroup" xmlns:mc="http://schemas.openxmlformats.org/markup-compatibility/2006" xmlns:wp14="http://schemas.microsoft.com/office/word/2010/wordprocessingDrawing" xmlns:w14="http://schemas.microsoft.com/office/word/2010/wordml" xmlns:w15="http://schemas.microsoft.com/office/word/2012/wordml" mc:Ignorable="w14 wp14 w15">
   <w:p>
     <w:pPr>
-      <w:pStyle w:val="Normal1"/>
+      <w:pStyle w:val="LO-normal"/>
       <w:rPr/>
     </w:pPr>
     <w:r>
@@ -4191,6 +4949,7 @@
     <w:qFormat/>
     <w:pPr>
       <w:widowControl/>
+      <w:suppressAutoHyphens w:val="true"/>
       <w:bidi w:val="0"/>
       <w:spacing w:lineRule="auto" w:line="276" w:before="0" w:after="0"/>
       <w:jc w:val="left"/>
@@ -4206,8 +4965,8 @@
   </w:style>
   <w:style w:type="paragraph" w:styleId="Titolo1">
     <w:name w:val="Heading 1"/>
-    <w:basedOn w:val="Normal1"/>
-    <w:next w:val="Normal1"/>
+    <w:basedOn w:val="LO-normal"/>
+    <w:next w:val="LO-normal"/>
     <w:qFormat/>
     <w:pPr>
       <w:keepNext w:val="true"/>
@@ -4222,8 +4981,8 @@
   </w:style>
   <w:style w:type="paragraph" w:styleId="Titolo2">
     <w:name w:val="Heading 2"/>
-    <w:basedOn w:val="Normal1"/>
-    <w:next w:val="Normal1"/>
+    <w:basedOn w:val="LO-normal"/>
+    <w:next w:val="LO-normal"/>
     <w:qFormat/>
     <w:pPr>
       <w:keepNext w:val="true"/>
@@ -4239,8 +4998,8 @@
   </w:style>
   <w:style w:type="paragraph" w:styleId="Titolo3">
     <w:name w:val="Heading 3"/>
-    <w:basedOn w:val="Normal1"/>
-    <w:next w:val="Normal1"/>
+    <w:basedOn w:val="LO-normal"/>
+    <w:next w:val="LO-normal"/>
     <w:qFormat/>
     <w:pPr>
       <w:keepNext w:val="true"/>
@@ -4257,8 +5016,8 @@
   </w:style>
   <w:style w:type="paragraph" w:styleId="Titolo4">
     <w:name w:val="Heading 4"/>
-    <w:basedOn w:val="Normal1"/>
-    <w:next w:val="Normal1"/>
+    <w:basedOn w:val="LO-normal"/>
+    <w:next w:val="LO-normal"/>
     <w:qFormat/>
     <w:pPr>
       <w:keepNext w:val="true"/>
@@ -4274,8 +5033,8 @@
   </w:style>
   <w:style w:type="paragraph" w:styleId="Titolo5">
     <w:name w:val="Heading 5"/>
-    <w:basedOn w:val="Normal1"/>
-    <w:next w:val="Normal1"/>
+    <w:basedOn w:val="LO-normal"/>
+    <w:next w:val="LO-normal"/>
     <w:qFormat/>
     <w:pPr>
       <w:keepNext w:val="true"/>
@@ -4291,8 +5050,8 @@
   </w:style>
   <w:style w:type="paragraph" w:styleId="Titolo6">
     <w:name w:val="Heading 6"/>
-    <w:basedOn w:val="Normal1"/>
-    <w:next w:val="Normal1"/>
+    <w:basedOn w:val="LO-normal"/>
+    <w:next w:val="LO-normal"/>
     <w:qFormat/>
     <w:pPr>
       <w:keepNext w:val="true"/>
@@ -4377,11 +5136,12 @@
       <w:rFonts w:cs="Lohit Devanagari"/>
     </w:rPr>
   </w:style>
-  <w:style w:type="paragraph" w:styleId="Normal1" w:default="1">
+  <w:style w:type="paragraph" w:styleId="LO-normal" w:default="1">
     <w:name w:val="LO-normal"/>
     <w:qFormat/>
     <w:pPr>
       <w:widowControl/>
+      <w:suppressAutoHyphens w:val="true"/>
       <w:bidi w:val="0"/>
       <w:spacing w:lineRule="auto" w:line="276" w:before="0" w:after="0"/>
       <w:jc w:val="left"/>
@@ -4397,8 +5157,8 @@
   </w:style>
   <w:style w:type="paragraph" w:styleId="Titoloprincipale">
     <w:name w:val="Title"/>
-    <w:basedOn w:val="Normal1"/>
-    <w:next w:val="Normal1"/>
+    <w:basedOn w:val="LO-normal"/>
+    <w:next w:val="LO-normal"/>
     <w:qFormat/>
     <w:pPr>
       <w:keepNext w:val="true"/>
@@ -4413,8 +5173,8 @@
   </w:style>
   <w:style w:type="paragraph" w:styleId="Sottotitolo">
     <w:name w:val="Subtitle"/>
-    <w:basedOn w:val="Normal1"/>
-    <w:next w:val="Normal1"/>
+    <w:basedOn w:val="LO-normal"/>
+    <w:next w:val="LO-normal"/>
     <w:qFormat/>
     <w:pPr>
       <w:keepNext w:val="true"/>
@@ -4447,6 +5207,42 @@
     <w:name w:val="Footer"/>
     <w:basedOn w:val="Intestazioneepidipagina"/>
     <w:pPr/>
+    <w:rPr/>
+  </w:style>
+  <w:style w:type="paragraph" w:styleId="Indice1">
+    <w:name w:val="TOC 1"/>
+    <w:basedOn w:val="Indice"/>
+    <w:pPr>
+      <w:tabs>
+        <w:tab w:val="clear" w:pos="720"/>
+        <w:tab w:val="right" w:pos="9026" w:leader="dot"/>
+      </w:tabs>
+      <w:ind w:left="0" w:hanging="0"/>
+    </w:pPr>
+    <w:rPr/>
+  </w:style>
+  <w:style w:type="paragraph" w:styleId="Indice2">
+    <w:name w:val="TOC 2"/>
+    <w:basedOn w:val="Indice"/>
+    <w:pPr>
+      <w:tabs>
+        <w:tab w:val="clear" w:pos="720"/>
+        <w:tab w:val="right" w:pos="8743" w:leader="dot"/>
+      </w:tabs>
+      <w:ind w:left="283" w:hanging="0"/>
+    </w:pPr>
+    <w:rPr/>
+  </w:style>
+  <w:style w:type="paragraph" w:styleId="Indice3">
+    <w:name w:val="TOC 3"/>
+    <w:basedOn w:val="Indice"/>
+    <w:pPr>
+      <w:tabs>
+        <w:tab w:val="clear" w:pos="720"/>
+        <w:tab w:val="right" w:pos="8459" w:leader="dot"/>
+      </w:tabs>
+      <w:ind w:left="567" w:hanging="0"/>
+    </w:pPr>
     <w:rPr/>
   </w:style>
   <w:style w:type="table" w:default="1" w:styleId="TableNormal">

</xml_diff>